<commit_message>
Update AEROPORT 0 Méthode merise complète.docx
</commit_message>
<xml_diff>
--- a/103_BaseDeDonnees/Exercices/205_Aeroport/AEROPORT 0 Méthode merise complète.docx
+++ b/103_BaseDeDonnees/Exercices/205_Aeroport/AEROPORT 0 Méthode merise complète.docx
@@ -4,17 +4,20 @@
   <w:body>
     <w:p>
       <w:pPr>
+        <w:pStyle w:val="Titre"/>
+      </w:pPr>
+      <w:r>
+        <w:t xml:space="preserve">205 </w:t>
+      </w:r>
+      <w:r>
+        <w:t>Aéroport</w:t>
+      </w:r>
+    </w:p>
+    <w:p>
+      <w:pPr>
         <w:pStyle w:val="Titre1"/>
       </w:pPr>
       <w:r>
-        <w:t>Aéroport</w:t>
-      </w:r>
-    </w:p>
-    <w:p>
-      <w:pPr>
-        <w:pStyle w:val="Titre1"/>
-      </w:pPr>
-      <w:r>
         <w:t>Récolte des besoins</w:t>
       </w:r>
     </w:p>
@@ -30,8 +33,13 @@
       <w:pPr>
         <w:spacing w:after="0"/>
       </w:pPr>
-      <w:r>
-        <w:t>nécessaires à la description des faits suivants :</w:t>
+      <w:proofErr w:type="gramStart"/>
+      <w:r>
+        <w:t>nécessaires</w:t>
+      </w:r>
+      <w:proofErr w:type="gramEnd"/>
+      <w:r>
+        <w:t xml:space="preserve"> à la description des faits suivants :</w:t>
       </w:r>
     </w:p>
     <w:p>
@@ -189,8 +197,13 @@
       <w:pPr>
         <w:spacing w:after="0"/>
       </w:pPr>
-      <w:r>
-        <w:t xml:space="preserve">moteur, le nombre de </w:t>
+      <w:proofErr w:type="gramStart"/>
+      <w:r>
+        <w:t>moteur</w:t>
+      </w:r>
+      <w:proofErr w:type="gramEnd"/>
+      <w:r>
+        <w:t xml:space="preserve">, le nombre de </w:t>
       </w:r>
       <w:r>
         <w:rPr>
@@ -310,8 +323,13 @@
       <w:pPr>
         <w:spacing w:after="0"/>
       </w:pPr>
-      <w:r>
-        <w:t xml:space="preserve">lesquels il est </w:t>
+      <w:proofErr w:type="gramStart"/>
+      <w:r>
+        <w:t>lesquels</w:t>
+      </w:r>
+      <w:proofErr w:type="gramEnd"/>
+      <w:r>
+        <w:t xml:space="preserve"> il est </w:t>
       </w:r>
       <w:r>
         <w:rPr>
@@ -414,8 +432,13 @@
       <w:pPr>
         <w:spacing w:after="0"/>
       </w:pPr>
-      <w:r>
-        <w:t>types.</w:t>
+      <w:proofErr w:type="gramStart"/>
+      <w:r>
+        <w:t>types</w:t>
+      </w:r>
+      <w:proofErr w:type="gramEnd"/>
+      <w:r>
+        <w:t>.</w:t>
       </w:r>
     </w:p>
     <w:p>
@@ -430,8 +453,13 @@
       <w:pPr>
         <w:spacing w:after="0"/>
       </w:pPr>
-      <w:r>
-        <w:t>répondre :</w:t>
+      <w:proofErr w:type="gramStart"/>
+      <w:r>
+        <w:t>répondre</w:t>
+      </w:r>
+      <w:proofErr w:type="gramEnd"/>
+      <w:r>
+        <w:t xml:space="preserve"> :</w:t>
       </w:r>
     </w:p>
     <w:p>
@@ -600,11 +628,11 @@
         <w:tblLook w:val="04A0" w:firstRow="1" w:lastRow="0" w:firstColumn="1" w:lastColumn="0" w:noHBand="0" w:noVBand="1"/>
       </w:tblPr>
       <w:tblGrid>
-        <w:gridCol w:w="1405"/>
+        <w:gridCol w:w="1468"/>
         <w:gridCol w:w="3299"/>
-        <w:gridCol w:w="2837"/>
+        <w:gridCol w:w="2777"/>
         <w:gridCol w:w="1615"/>
-        <w:gridCol w:w="1409"/>
+        <w:gridCol w:w="1406"/>
       </w:tblGrid>
       <w:tr>
         <w:trPr>
@@ -684,9 +712,17 @@
             <w:tcW w:w="1405" w:type="dxa"/>
           </w:tcPr>
           <w:p>
-            <w:r>
-              <w:t>Avion</w:t>
-            </w:r>
+            <w:proofErr w:type="gramStart"/>
+            <w:r>
+              <w:t>a</w:t>
+            </w:r>
+            <w:r>
+              <w:t>vion</w:t>
+            </w:r>
+            <w:r>
+              <w:t>s</w:t>
+            </w:r>
+            <w:proofErr w:type="gramEnd"/>
           </w:p>
         </w:tc>
         <w:tc>
@@ -697,9 +733,16 @@
             <w:pPr>
               <w:cnfStyle w:val="000000100000" w:firstRow="0" w:lastRow="0" w:firstColumn="0" w:lastColumn="0" w:oddVBand="0" w:evenVBand="0" w:oddHBand="1" w:evenHBand="0" w:firstRowFirstColumn="0" w:firstRowLastColumn="0" w:lastRowFirstColumn="0" w:lastRowLastColumn="0"/>
             </w:pPr>
-            <w:r>
-              <w:t>avion_id</w:t>
-            </w:r>
+            <w:proofErr w:type="spellStart"/>
+            <w:proofErr w:type="gramStart"/>
+            <w:r>
+              <w:t>avion</w:t>
+            </w:r>
+            <w:proofErr w:type="gramEnd"/>
+            <w:r>
+              <w:t>_id</w:t>
+            </w:r>
+            <w:proofErr w:type="spellEnd"/>
           </w:p>
         </w:tc>
         <w:tc>
@@ -710,8 +753,13 @@
             <w:pPr>
               <w:cnfStyle w:val="000000100000" w:firstRow="0" w:lastRow="0" w:firstColumn="0" w:lastColumn="0" w:oddVBand="0" w:evenVBand="0" w:oddHBand="1" w:evenHBand="0" w:firstRowFirstColumn="0" w:firstRowLastColumn="0" w:lastRowFirstColumn="0" w:lastRowLastColumn="0"/>
             </w:pPr>
-            <w:r>
-              <w:t>identifiant de l’avion</w:t>
+            <w:proofErr w:type="gramStart"/>
+            <w:r>
+              <w:t>identifiant</w:t>
+            </w:r>
+            <w:proofErr w:type="gramEnd"/>
+            <w:r>
+              <w:t xml:space="preserve"> de l’avion</w:t>
             </w:r>
           </w:p>
         </w:tc>
@@ -723,8 +771,13 @@
             <w:pPr>
               <w:cnfStyle w:val="000000100000" w:firstRow="0" w:lastRow="0" w:firstColumn="0" w:lastColumn="0" w:oddVBand="0" w:evenVBand="0" w:oddHBand="1" w:evenHBand="0" w:firstRowFirstColumn="0" w:firstRowLastColumn="0" w:lastRowFirstColumn="0" w:lastRowLastColumn="0"/>
             </w:pPr>
-            <w:r>
-              <w:t>char(11)</w:t>
+            <w:proofErr w:type="gramStart"/>
+            <w:r>
+              <w:t>char(</w:t>
+            </w:r>
+            <w:proofErr w:type="gramEnd"/>
+            <w:r>
+              <w:t>11)</w:t>
             </w:r>
           </w:p>
         </w:tc>
@@ -736,9 +789,11 @@
             <w:pPr>
               <w:cnfStyle w:val="000000100000" w:firstRow="0" w:lastRow="0" w:firstColumn="0" w:lastColumn="0" w:oddVBand="0" w:evenVBand="0" w:oddHBand="1" w:evenHBand="0" w:firstRowFirstColumn="0" w:firstRowLastColumn="0" w:lastRowFirstColumn="0" w:lastRowLastColumn="0"/>
             </w:pPr>
+            <w:proofErr w:type="gramStart"/>
             <w:r>
               <w:t>identifiant</w:t>
             </w:r>
+            <w:proofErr w:type="gramEnd"/>
           </w:p>
         </w:tc>
       </w:tr>
@@ -758,9 +813,16 @@
             <w:pPr>
               <w:cnfStyle w:val="000000000000" w:firstRow="0" w:lastRow="0" w:firstColumn="0" w:lastColumn="0" w:oddVBand="0" w:evenVBand="0" w:oddHBand="0" w:evenHBand="0" w:firstRowFirstColumn="0" w:firstRowLastColumn="0" w:lastRowFirstColumn="0" w:lastRowLastColumn="0"/>
             </w:pPr>
-            <w:r>
-              <w:t>avion_immatriculation</w:t>
-            </w:r>
+            <w:proofErr w:type="spellStart"/>
+            <w:proofErr w:type="gramStart"/>
+            <w:r>
+              <w:t>avion</w:t>
+            </w:r>
+            <w:proofErr w:type="gramEnd"/>
+            <w:r>
+              <w:t>_immatriculation</w:t>
+            </w:r>
+            <w:proofErr w:type="spellEnd"/>
           </w:p>
         </w:tc>
         <w:tc>
@@ -771,8 +833,13 @@
             <w:pPr>
               <w:cnfStyle w:val="000000000000" w:firstRow="0" w:lastRow="0" w:firstColumn="0" w:lastColumn="0" w:oddVBand="0" w:evenVBand="0" w:oddHBand="0" w:evenHBand="0" w:firstRowFirstColumn="0" w:firstRowLastColumn="0" w:lastRowFirstColumn="0" w:lastRowLastColumn="0"/>
             </w:pPr>
-            <w:r>
-              <w:t>numéro d’immatriculation de l’avion</w:t>
+            <w:proofErr w:type="gramStart"/>
+            <w:r>
+              <w:t>numéro</w:t>
+            </w:r>
+            <w:proofErr w:type="gramEnd"/>
+            <w:r>
+              <w:t xml:space="preserve"> d’immatriculation de l’avion</w:t>
             </w:r>
           </w:p>
         </w:tc>
@@ -784,8 +851,13 @@
             <w:pPr>
               <w:cnfStyle w:val="000000000000" w:firstRow="0" w:lastRow="0" w:firstColumn="0" w:lastColumn="0" w:oddVBand="0" w:evenVBand="0" w:oddHBand="0" w:evenHBand="0" w:firstRowFirstColumn="0" w:firstRowLastColumn="0" w:lastRowFirstColumn="0" w:lastRowLastColumn="0"/>
             </w:pPr>
-            <w:r>
-              <w:t>varchar(11)</w:t>
+            <w:proofErr w:type="gramStart"/>
+            <w:r>
+              <w:t>varchar(</w:t>
+            </w:r>
+            <w:proofErr w:type="gramEnd"/>
+            <w:r>
+              <w:t>11)</w:t>
             </w:r>
           </w:p>
         </w:tc>
@@ -797,9 +869,11 @@
             <w:pPr>
               <w:cnfStyle w:val="000000000000" w:firstRow="0" w:lastRow="0" w:firstColumn="0" w:lastColumn="0" w:oddVBand="0" w:evenVBand="0" w:oddHBand="0" w:evenHBand="0" w:firstRowFirstColumn="0" w:firstRowLastColumn="0" w:lastRowFirstColumn="0" w:lastRowLastColumn="0"/>
             </w:pPr>
+            <w:proofErr w:type="gramStart"/>
             <w:r>
               <w:t>obligatoire</w:t>
             </w:r>
+            <w:proofErr w:type="gramEnd"/>
           </w:p>
         </w:tc>
       </w:tr>
@@ -822,9 +896,16 @@
             <w:pPr>
               <w:cnfStyle w:val="000000100000" w:firstRow="0" w:lastRow="0" w:firstColumn="0" w:lastColumn="0" w:oddVBand="0" w:evenVBand="0" w:oddHBand="1" w:evenHBand="0" w:firstRowFirstColumn="0" w:firstRowLastColumn="0" w:lastRowFirstColumn="0" w:lastRowLastColumn="0"/>
             </w:pPr>
-            <w:r>
-              <w:t>avion_nombre_places</w:t>
-            </w:r>
+            <w:proofErr w:type="spellStart"/>
+            <w:proofErr w:type="gramStart"/>
+            <w:r>
+              <w:t>avion</w:t>
+            </w:r>
+            <w:proofErr w:type="gramEnd"/>
+            <w:r>
+              <w:t>_nombre_places</w:t>
+            </w:r>
+            <w:proofErr w:type="spellEnd"/>
           </w:p>
         </w:tc>
         <w:tc>
@@ -835,8 +916,13 @@
             <w:pPr>
               <w:cnfStyle w:val="000000100000" w:firstRow="0" w:lastRow="0" w:firstColumn="0" w:lastColumn="0" w:oddVBand="0" w:evenVBand="0" w:oddHBand="1" w:evenHBand="0" w:firstRowFirstColumn="0" w:firstRowLastColumn="0" w:lastRowFirstColumn="0" w:lastRowLastColumn="0"/>
             </w:pPr>
-            <w:r>
-              <w:t>nombre de places de l’avion</w:t>
+            <w:proofErr w:type="gramStart"/>
+            <w:r>
+              <w:t>nombre</w:t>
+            </w:r>
+            <w:proofErr w:type="gramEnd"/>
+            <w:r>
+              <w:t xml:space="preserve"> de places de l’avion</w:t>
             </w:r>
           </w:p>
         </w:tc>
@@ -848,8 +934,18 @@
             <w:pPr>
               <w:cnfStyle w:val="000000100000" w:firstRow="0" w:lastRow="0" w:firstColumn="0" w:lastColumn="0" w:oddVBand="0" w:evenVBand="0" w:oddHBand="1" w:evenHBand="0" w:firstRowFirstColumn="0" w:firstRowLastColumn="0" w:lastRowFirstColumn="0" w:lastRowLastColumn="0"/>
             </w:pPr>
-            <w:r>
-              <w:t>int(3)</w:t>
+            <w:proofErr w:type="spellStart"/>
+            <w:proofErr w:type="gramStart"/>
+            <w:r>
+              <w:t>int</w:t>
+            </w:r>
+            <w:proofErr w:type="spellEnd"/>
+            <w:r>
+              <w:t>(</w:t>
+            </w:r>
+            <w:proofErr w:type="gramEnd"/>
+            <w:r>
+              <w:t>3)</w:t>
             </w:r>
           </w:p>
         </w:tc>
@@ -861,9 +957,11 @@
             <w:pPr>
               <w:cnfStyle w:val="000000100000" w:firstRow="0" w:lastRow="0" w:firstColumn="0" w:lastColumn="0" w:oddVBand="0" w:evenVBand="0" w:oddHBand="1" w:evenHBand="0" w:firstRowFirstColumn="0" w:firstRowLastColumn="0" w:lastRowFirstColumn="0" w:lastRowLastColumn="0"/>
             </w:pPr>
+            <w:proofErr w:type="gramStart"/>
             <w:r>
               <w:t>obligatoire</w:t>
             </w:r>
+            <w:proofErr w:type="gramEnd"/>
           </w:p>
         </w:tc>
       </w:tr>
@@ -874,9 +972,17 @@
             <w:tcW w:w="1405" w:type="dxa"/>
           </w:tcPr>
           <w:p>
-            <w:r>
-              <w:t>Adresse</w:t>
-            </w:r>
+            <w:proofErr w:type="gramStart"/>
+            <w:r>
+              <w:t>a</w:t>
+            </w:r>
+            <w:r>
+              <w:t>dresse</w:t>
+            </w:r>
+            <w:r>
+              <w:t>s</w:t>
+            </w:r>
+            <w:proofErr w:type="gramEnd"/>
           </w:p>
         </w:tc>
         <w:tc>
@@ -887,9 +993,16 @@
             <w:pPr>
               <w:cnfStyle w:val="000000000000" w:firstRow="0" w:lastRow="0" w:firstColumn="0" w:lastColumn="0" w:oddVBand="0" w:evenVBand="0" w:oddHBand="0" w:evenHBand="0" w:firstRowFirstColumn="0" w:firstRowLastColumn="0" w:lastRowFirstColumn="0" w:lastRowLastColumn="0"/>
             </w:pPr>
-            <w:r>
-              <w:t>adresse_id</w:t>
-            </w:r>
+            <w:proofErr w:type="spellStart"/>
+            <w:proofErr w:type="gramStart"/>
+            <w:r>
+              <w:t>adresse</w:t>
+            </w:r>
+            <w:proofErr w:type="gramEnd"/>
+            <w:r>
+              <w:t>_id</w:t>
+            </w:r>
+            <w:proofErr w:type="spellEnd"/>
           </w:p>
         </w:tc>
         <w:tc>
@@ -900,8 +1013,13 @@
             <w:pPr>
               <w:cnfStyle w:val="000000000000" w:firstRow="0" w:lastRow="0" w:firstColumn="0" w:lastColumn="0" w:oddVBand="0" w:evenVBand="0" w:oddHBand="0" w:evenHBand="0" w:firstRowFirstColumn="0" w:firstRowLastColumn="0" w:lastRowFirstColumn="0" w:lastRowLastColumn="0"/>
             </w:pPr>
-            <w:r>
-              <w:t>identifiant de l’adresse</w:t>
+            <w:proofErr w:type="gramStart"/>
+            <w:r>
+              <w:t>identifiant</w:t>
+            </w:r>
+            <w:proofErr w:type="gramEnd"/>
+            <w:r>
+              <w:t xml:space="preserve"> de l’adresse</w:t>
             </w:r>
           </w:p>
         </w:tc>
@@ -913,8 +1031,18 @@
             <w:pPr>
               <w:cnfStyle w:val="000000000000" w:firstRow="0" w:lastRow="0" w:firstColumn="0" w:lastColumn="0" w:oddVBand="0" w:evenVBand="0" w:oddHBand="0" w:evenHBand="0" w:firstRowFirstColumn="0" w:firstRowLastColumn="0" w:lastRowFirstColumn="0" w:lastRowLastColumn="0"/>
             </w:pPr>
-            <w:r>
-              <w:t>int(11)</w:t>
+            <w:proofErr w:type="spellStart"/>
+            <w:proofErr w:type="gramStart"/>
+            <w:r>
+              <w:t>int</w:t>
+            </w:r>
+            <w:proofErr w:type="spellEnd"/>
+            <w:r>
+              <w:t>(</w:t>
+            </w:r>
+            <w:proofErr w:type="gramEnd"/>
+            <w:r>
+              <w:t>11)</w:t>
             </w:r>
           </w:p>
         </w:tc>
@@ -926,8 +1054,13 @@
             <w:pPr>
               <w:cnfStyle w:val="000000000000" w:firstRow="0" w:lastRow="0" w:firstColumn="0" w:lastColumn="0" w:oddVBand="0" w:evenVBand="0" w:oddHBand="0" w:evenHBand="0" w:firstRowFirstColumn="0" w:firstRowLastColumn="0" w:lastRowFirstColumn="0" w:lastRowLastColumn="0"/>
             </w:pPr>
-            <w:r>
-              <w:t>identifiant, ai</w:t>
+            <w:proofErr w:type="gramStart"/>
+            <w:r>
+              <w:t>identifiant</w:t>
+            </w:r>
+            <w:proofErr w:type="gramEnd"/>
+            <w:r>
+              <w:t>, ai</w:t>
             </w:r>
           </w:p>
         </w:tc>
@@ -951,9 +1084,16 @@
             <w:pPr>
               <w:cnfStyle w:val="000000100000" w:firstRow="0" w:lastRow="0" w:firstColumn="0" w:lastColumn="0" w:oddVBand="0" w:evenVBand="0" w:oddHBand="1" w:evenHBand="0" w:firstRowFirstColumn="0" w:firstRowLastColumn="0" w:lastRowFirstColumn="0" w:lastRowLastColumn="0"/>
             </w:pPr>
-            <w:r>
-              <w:t>adresse_numero</w:t>
-            </w:r>
+            <w:proofErr w:type="spellStart"/>
+            <w:proofErr w:type="gramStart"/>
+            <w:r>
+              <w:t>adresse</w:t>
+            </w:r>
+            <w:proofErr w:type="gramEnd"/>
+            <w:r>
+              <w:t>_numero</w:t>
+            </w:r>
+            <w:proofErr w:type="spellEnd"/>
           </w:p>
         </w:tc>
         <w:tc>
@@ -964,9 +1104,13 @@
             <w:pPr>
               <w:cnfStyle w:val="000000100000" w:firstRow="0" w:lastRow="0" w:firstColumn="0" w:lastColumn="0" w:oddVBand="0" w:evenVBand="0" w:oddHBand="1" w:evenHBand="0" w:firstRowFirstColumn="0" w:firstRowLastColumn="0" w:lastRowFirstColumn="0" w:lastRowLastColumn="0"/>
             </w:pPr>
+            <w:proofErr w:type="spellStart"/>
+            <w:proofErr w:type="gramStart"/>
             <w:r>
               <w:t>numero</w:t>
             </w:r>
+            <w:proofErr w:type="spellEnd"/>
+            <w:proofErr w:type="gramEnd"/>
           </w:p>
         </w:tc>
         <w:tc>
@@ -977,11 +1121,18 @@
             <w:pPr>
               <w:cnfStyle w:val="000000100000" w:firstRow="0" w:lastRow="0" w:firstColumn="0" w:lastColumn="0" w:oddVBand="0" w:evenVBand="0" w:oddHBand="1" w:evenHBand="0" w:firstRowFirstColumn="0" w:firstRowLastColumn="0" w:lastRowFirstColumn="0" w:lastRowLastColumn="0"/>
             </w:pPr>
+            <w:proofErr w:type="spellStart"/>
+            <w:proofErr w:type="gramStart"/>
             <w:r>
               <w:t>int</w:t>
             </w:r>
-            <w:r>
-              <w:t>(5)</w:t>
+            <w:proofErr w:type="spellEnd"/>
+            <w:r>
+              <w:t>(</w:t>
+            </w:r>
+            <w:proofErr w:type="gramEnd"/>
+            <w:r>
+              <w:t>5)</w:t>
             </w:r>
           </w:p>
         </w:tc>
@@ -993,9 +1144,11 @@
             <w:pPr>
               <w:cnfStyle w:val="000000100000" w:firstRow="0" w:lastRow="0" w:firstColumn="0" w:lastColumn="0" w:oddVBand="0" w:evenVBand="0" w:oddHBand="1" w:evenHBand="0" w:firstRowFirstColumn="0" w:firstRowLastColumn="0" w:lastRowFirstColumn="0" w:lastRowLastColumn="0"/>
             </w:pPr>
+            <w:proofErr w:type="gramStart"/>
             <w:r>
               <w:t>facultatif</w:t>
             </w:r>
+            <w:proofErr w:type="gramEnd"/>
           </w:p>
         </w:tc>
       </w:tr>
@@ -1015,9 +1168,16 @@
             <w:pPr>
               <w:cnfStyle w:val="000000000000" w:firstRow="0" w:lastRow="0" w:firstColumn="0" w:lastColumn="0" w:oddVBand="0" w:evenVBand="0" w:oddHBand="0" w:evenHBand="0" w:firstRowFirstColumn="0" w:firstRowLastColumn="0" w:lastRowFirstColumn="0" w:lastRowLastColumn="0"/>
             </w:pPr>
-            <w:r>
-              <w:t>adresse_intitule_voie</w:t>
-            </w:r>
+            <w:proofErr w:type="spellStart"/>
+            <w:proofErr w:type="gramStart"/>
+            <w:r>
+              <w:t>adresse</w:t>
+            </w:r>
+            <w:proofErr w:type="gramEnd"/>
+            <w:r>
+              <w:t>_intitule_voie</w:t>
+            </w:r>
+            <w:proofErr w:type="spellEnd"/>
           </w:p>
         </w:tc>
         <w:tc>
@@ -1028,8 +1188,13 @@
             <w:pPr>
               <w:cnfStyle w:val="000000000000" w:firstRow="0" w:lastRow="0" w:firstColumn="0" w:lastColumn="0" w:oddVBand="0" w:evenVBand="0" w:oddHBand="0" w:evenHBand="0" w:firstRowFirstColumn="0" w:firstRowLastColumn="0" w:lastRowFirstColumn="0" w:lastRowLastColumn="0"/>
             </w:pPr>
-            <w:r>
-              <w:t>intitulé de la voie</w:t>
+            <w:proofErr w:type="gramStart"/>
+            <w:r>
+              <w:t>intitulé</w:t>
+            </w:r>
+            <w:proofErr w:type="gramEnd"/>
+            <w:r>
+              <w:t xml:space="preserve"> de la voie</w:t>
             </w:r>
           </w:p>
         </w:tc>
@@ -1041,8 +1206,13 @@
             <w:pPr>
               <w:cnfStyle w:val="000000000000" w:firstRow="0" w:lastRow="0" w:firstColumn="0" w:lastColumn="0" w:oddVBand="0" w:evenVBand="0" w:oddHBand="0" w:evenHBand="0" w:firstRowFirstColumn="0" w:firstRowLastColumn="0" w:lastRowFirstColumn="0" w:lastRowLastColumn="0"/>
             </w:pPr>
-            <w:r>
-              <w:t>varchar(33)</w:t>
+            <w:proofErr w:type="gramStart"/>
+            <w:r>
+              <w:t>varchar(</w:t>
+            </w:r>
+            <w:proofErr w:type="gramEnd"/>
+            <w:r>
+              <w:t>33)</w:t>
             </w:r>
           </w:p>
         </w:tc>
@@ -1054,9 +1224,11 @@
             <w:pPr>
               <w:cnfStyle w:val="000000000000" w:firstRow="0" w:lastRow="0" w:firstColumn="0" w:lastColumn="0" w:oddVBand="0" w:evenVBand="0" w:oddHBand="0" w:evenHBand="0" w:firstRowFirstColumn="0" w:firstRowLastColumn="0" w:lastRowFirstColumn="0" w:lastRowLastColumn="0"/>
             </w:pPr>
+            <w:proofErr w:type="gramStart"/>
             <w:r>
               <w:t>facultatif</w:t>
             </w:r>
+            <w:proofErr w:type="gramEnd"/>
           </w:p>
         </w:tc>
       </w:tr>
@@ -1079,9 +1251,16 @@
             <w:pPr>
               <w:cnfStyle w:val="000000100000" w:firstRow="0" w:lastRow="0" w:firstColumn="0" w:lastColumn="0" w:oddVBand="0" w:evenVBand="0" w:oddHBand="1" w:evenHBand="0" w:firstRowFirstColumn="0" w:firstRowLastColumn="0" w:lastRowFirstColumn="0" w:lastRowLastColumn="0"/>
             </w:pPr>
-            <w:r>
-              <w:t>adresse_complement_remise</w:t>
-            </w:r>
+            <w:proofErr w:type="spellStart"/>
+            <w:proofErr w:type="gramStart"/>
+            <w:r>
+              <w:t>adresse</w:t>
+            </w:r>
+            <w:proofErr w:type="gramEnd"/>
+            <w:r>
+              <w:t>_complement_remise</w:t>
+            </w:r>
+            <w:proofErr w:type="spellEnd"/>
           </w:p>
         </w:tc>
         <w:tc>
@@ -1092,8 +1271,13 @@
             <w:pPr>
               <w:cnfStyle w:val="000000100000" w:firstRow="0" w:lastRow="0" w:firstColumn="0" w:lastColumn="0" w:oddVBand="0" w:evenVBand="0" w:oddHBand="1" w:evenHBand="0" w:firstRowFirstColumn="0" w:firstRowLastColumn="0" w:lastRowFirstColumn="0" w:lastRowLastColumn="0"/>
             </w:pPr>
-            <w:r>
-              <w:t>complément d’adresse de remise</w:t>
+            <w:proofErr w:type="gramStart"/>
+            <w:r>
+              <w:t>complément</w:t>
+            </w:r>
+            <w:proofErr w:type="gramEnd"/>
+            <w:r>
+              <w:t xml:space="preserve"> d’adresse de remise</w:t>
             </w:r>
           </w:p>
         </w:tc>
@@ -1105,8 +1289,13 @@
             <w:pPr>
               <w:cnfStyle w:val="000000100000" w:firstRow="0" w:lastRow="0" w:firstColumn="0" w:lastColumn="0" w:oddVBand="0" w:evenVBand="0" w:oddHBand="1" w:evenHBand="0" w:firstRowFirstColumn="0" w:firstRowLastColumn="0" w:lastRowFirstColumn="0" w:lastRowLastColumn="0"/>
             </w:pPr>
-            <w:r>
-              <w:t>varchar(38)</w:t>
+            <w:proofErr w:type="gramStart"/>
+            <w:r>
+              <w:t>varchar(</w:t>
+            </w:r>
+            <w:proofErr w:type="gramEnd"/>
+            <w:r>
+              <w:t>38)</w:t>
             </w:r>
           </w:p>
         </w:tc>
@@ -1118,9 +1307,11 @@
             <w:pPr>
               <w:cnfStyle w:val="000000100000" w:firstRow="0" w:lastRow="0" w:firstColumn="0" w:lastColumn="0" w:oddVBand="0" w:evenVBand="0" w:oddHBand="1" w:evenHBand="0" w:firstRowFirstColumn="0" w:firstRowLastColumn="0" w:lastRowFirstColumn="0" w:lastRowLastColumn="0"/>
             </w:pPr>
+            <w:proofErr w:type="gramStart"/>
             <w:r>
               <w:t>facultatif</w:t>
             </w:r>
+            <w:proofErr w:type="gramEnd"/>
           </w:p>
         </w:tc>
       </w:tr>
@@ -1140,9 +1331,16 @@
             <w:pPr>
               <w:cnfStyle w:val="000000000000" w:firstRow="0" w:lastRow="0" w:firstColumn="0" w:lastColumn="0" w:oddVBand="0" w:evenVBand="0" w:oddHBand="0" w:evenHBand="0" w:firstRowFirstColumn="0" w:firstRowLastColumn="0" w:lastRowFirstColumn="0" w:lastRowLastColumn="0"/>
             </w:pPr>
-            <w:r>
-              <w:t>adresse_complement_distribution</w:t>
-            </w:r>
+            <w:proofErr w:type="spellStart"/>
+            <w:proofErr w:type="gramStart"/>
+            <w:r>
+              <w:t>adresse</w:t>
+            </w:r>
+            <w:proofErr w:type="gramEnd"/>
+            <w:r>
+              <w:t>_complement_distribution</w:t>
+            </w:r>
+            <w:proofErr w:type="spellEnd"/>
           </w:p>
         </w:tc>
         <w:tc>
@@ -1153,8 +1351,13 @@
             <w:pPr>
               <w:cnfStyle w:val="000000000000" w:firstRow="0" w:lastRow="0" w:firstColumn="0" w:lastColumn="0" w:oddVBand="0" w:evenVBand="0" w:oddHBand="0" w:evenHBand="0" w:firstRowFirstColumn="0" w:firstRowLastColumn="0" w:lastRowFirstColumn="0" w:lastRowLastColumn="0"/>
             </w:pPr>
-            <w:r>
-              <w:t>complément d’adresse de distribution</w:t>
+            <w:proofErr w:type="gramStart"/>
+            <w:r>
+              <w:t>complément</w:t>
+            </w:r>
+            <w:proofErr w:type="gramEnd"/>
+            <w:r>
+              <w:t xml:space="preserve"> d’adresse de distribution</w:t>
             </w:r>
           </w:p>
         </w:tc>
@@ -1166,8 +1369,13 @@
             <w:pPr>
               <w:cnfStyle w:val="000000000000" w:firstRow="0" w:lastRow="0" w:firstColumn="0" w:lastColumn="0" w:oddVBand="0" w:evenVBand="0" w:oddHBand="0" w:evenHBand="0" w:firstRowFirstColumn="0" w:firstRowLastColumn="0" w:lastRowFirstColumn="0" w:lastRowLastColumn="0"/>
             </w:pPr>
-            <w:r>
-              <w:t>varchar(38)</w:t>
+            <w:proofErr w:type="gramStart"/>
+            <w:r>
+              <w:t>varchar(</w:t>
+            </w:r>
+            <w:proofErr w:type="gramEnd"/>
+            <w:r>
+              <w:t>38)</w:t>
             </w:r>
           </w:p>
         </w:tc>
@@ -1179,9 +1387,11 @@
             <w:pPr>
               <w:cnfStyle w:val="000000000000" w:firstRow="0" w:lastRow="0" w:firstColumn="0" w:lastColumn="0" w:oddVBand="0" w:evenVBand="0" w:oddHBand="0" w:evenHBand="0" w:firstRowFirstColumn="0" w:firstRowLastColumn="0" w:lastRowFirstColumn="0" w:lastRowLastColumn="0"/>
             </w:pPr>
+            <w:proofErr w:type="gramStart"/>
             <w:r>
               <w:t>facultatif</w:t>
             </w:r>
+            <w:proofErr w:type="gramEnd"/>
           </w:p>
         </w:tc>
       </w:tr>
@@ -1204,9 +1414,16 @@
             <w:pPr>
               <w:cnfStyle w:val="000000100000" w:firstRow="0" w:lastRow="0" w:firstColumn="0" w:lastColumn="0" w:oddVBand="0" w:evenVBand="0" w:oddHBand="1" w:evenHBand="0" w:firstRowFirstColumn="0" w:firstRowLastColumn="0" w:lastRowFirstColumn="0" w:lastRowLastColumn="0"/>
             </w:pPr>
-            <w:r>
-              <w:t>adresse_code_postal</w:t>
-            </w:r>
+            <w:proofErr w:type="spellStart"/>
+            <w:proofErr w:type="gramStart"/>
+            <w:r>
+              <w:t>adresse</w:t>
+            </w:r>
+            <w:proofErr w:type="gramEnd"/>
+            <w:r>
+              <w:t>_code_postal</w:t>
+            </w:r>
+            <w:proofErr w:type="spellEnd"/>
           </w:p>
         </w:tc>
         <w:tc>
@@ -1217,8 +1434,13 @@
             <w:pPr>
               <w:cnfStyle w:val="000000100000" w:firstRow="0" w:lastRow="0" w:firstColumn="0" w:lastColumn="0" w:oddVBand="0" w:evenVBand="0" w:oddHBand="1" w:evenHBand="0" w:firstRowFirstColumn="0" w:firstRowLastColumn="0" w:lastRowFirstColumn="0" w:lastRowLastColumn="0"/>
             </w:pPr>
-            <w:r>
-              <w:t>code postal</w:t>
+            <w:proofErr w:type="gramStart"/>
+            <w:r>
+              <w:t>code</w:t>
+            </w:r>
+            <w:proofErr w:type="gramEnd"/>
+            <w:r>
+              <w:t xml:space="preserve"> postal</w:t>
             </w:r>
           </w:p>
         </w:tc>
@@ -1230,8 +1452,13 @@
             <w:pPr>
               <w:cnfStyle w:val="000000100000" w:firstRow="0" w:lastRow="0" w:firstColumn="0" w:lastColumn="0" w:oddVBand="0" w:evenVBand="0" w:oddHBand="1" w:evenHBand="0" w:firstRowFirstColumn="0" w:firstRowLastColumn="0" w:lastRowFirstColumn="0" w:lastRowLastColumn="0"/>
             </w:pPr>
-            <w:r>
-              <w:t>char(5)</w:t>
+            <w:proofErr w:type="gramStart"/>
+            <w:r>
+              <w:t>char(</w:t>
+            </w:r>
+            <w:proofErr w:type="gramEnd"/>
+            <w:r>
+              <w:t>5)</w:t>
             </w:r>
           </w:p>
         </w:tc>
@@ -1243,9 +1470,11 @@
             <w:pPr>
               <w:cnfStyle w:val="000000100000" w:firstRow="0" w:lastRow="0" w:firstColumn="0" w:lastColumn="0" w:oddVBand="0" w:evenVBand="0" w:oddHBand="1" w:evenHBand="0" w:firstRowFirstColumn="0" w:firstRowLastColumn="0" w:lastRowFirstColumn="0" w:lastRowLastColumn="0"/>
             </w:pPr>
+            <w:proofErr w:type="gramStart"/>
             <w:r>
               <w:t>obligatoire</w:t>
             </w:r>
+            <w:proofErr w:type="gramEnd"/>
           </w:p>
         </w:tc>
       </w:tr>
@@ -1265,9 +1494,16 @@
             <w:pPr>
               <w:cnfStyle w:val="000000000000" w:firstRow="0" w:lastRow="0" w:firstColumn="0" w:lastColumn="0" w:oddVBand="0" w:evenVBand="0" w:oddHBand="0" w:evenHBand="0" w:firstRowFirstColumn="0" w:firstRowLastColumn="0" w:lastRowFirstColumn="0" w:lastRowLastColumn="0"/>
             </w:pPr>
-            <w:r>
-              <w:t>adresse_localite</w:t>
-            </w:r>
+            <w:proofErr w:type="spellStart"/>
+            <w:proofErr w:type="gramStart"/>
+            <w:r>
+              <w:t>adresse</w:t>
+            </w:r>
+            <w:proofErr w:type="gramEnd"/>
+            <w:r>
+              <w:t>_localite</w:t>
+            </w:r>
+            <w:proofErr w:type="spellEnd"/>
           </w:p>
         </w:tc>
         <w:tc>
@@ -1278,9 +1514,11 @@
             <w:pPr>
               <w:cnfStyle w:val="000000000000" w:firstRow="0" w:lastRow="0" w:firstColumn="0" w:lastColumn="0" w:oddVBand="0" w:evenVBand="0" w:oddHBand="0" w:evenHBand="0" w:firstRowFirstColumn="0" w:firstRowLastColumn="0" w:lastRowFirstColumn="0" w:lastRowLastColumn="0"/>
             </w:pPr>
+            <w:proofErr w:type="gramStart"/>
             <w:r>
               <w:t>localité</w:t>
             </w:r>
+            <w:proofErr w:type="gramEnd"/>
           </w:p>
         </w:tc>
         <w:tc>
@@ -1291,8 +1529,13 @@
             <w:pPr>
               <w:cnfStyle w:val="000000000000" w:firstRow="0" w:lastRow="0" w:firstColumn="0" w:lastColumn="0" w:oddVBand="0" w:evenVBand="0" w:oddHBand="0" w:evenHBand="0" w:firstRowFirstColumn="0" w:firstRowLastColumn="0" w:lastRowFirstColumn="0" w:lastRowLastColumn="0"/>
             </w:pPr>
-            <w:r>
-              <w:t>varchar(33)</w:t>
+            <w:proofErr w:type="gramStart"/>
+            <w:r>
+              <w:t>varchar(</w:t>
+            </w:r>
+            <w:proofErr w:type="gramEnd"/>
+            <w:r>
+              <w:t>33)</w:t>
             </w:r>
           </w:p>
         </w:tc>
@@ -1304,9 +1547,11 @@
             <w:pPr>
               <w:cnfStyle w:val="000000000000" w:firstRow="0" w:lastRow="0" w:firstColumn="0" w:lastColumn="0" w:oddVBand="0" w:evenVBand="0" w:oddHBand="0" w:evenHBand="0" w:firstRowFirstColumn="0" w:firstRowLastColumn="0" w:lastRowFirstColumn="0" w:lastRowLastColumn="0"/>
             </w:pPr>
+            <w:proofErr w:type="gramStart"/>
             <w:r>
               <w:t>obligatoire</w:t>
             </w:r>
+            <w:proofErr w:type="gramEnd"/>
           </w:p>
         </w:tc>
       </w:tr>
@@ -1329,9 +1574,16 @@
             <w:pPr>
               <w:cnfStyle w:val="000000100000" w:firstRow="0" w:lastRow="0" w:firstColumn="0" w:lastColumn="0" w:oddVBand="0" w:evenVBand="0" w:oddHBand="1" w:evenHBand="0" w:firstRowFirstColumn="0" w:firstRowLastColumn="0" w:lastRowFirstColumn="0" w:lastRowLastColumn="0"/>
             </w:pPr>
-            <w:r>
-              <w:t>adresse_pays</w:t>
-            </w:r>
+            <w:proofErr w:type="spellStart"/>
+            <w:proofErr w:type="gramStart"/>
+            <w:r>
+              <w:t>adresse</w:t>
+            </w:r>
+            <w:proofErr w:type="gramEnd"/>
+            <w:r>
+              <w:t>_pays</w:t>
+            </w:r>
+            <w:proofErr w:type="spellEnd"/>
           </w:p>
         </w:tc>
         <w:tc>
@@ -1342,9 +1594,11 @@
             <w:pPr>
               <w:cnfStyle w:val="000000100000" w:firstRow="0" w:lastRow="0" w:firstColumn="0" w:lastColumn="0" w:oddVBand="0" w:evenVBand="0" w:oddHBand="1" w:evenHBand="0" w:firstRowFirstColumn="0" w:firstRowLastColumn="0" w:lastRowFirstColumn="0" w:lastRowLastColumn="0"/>
             </w:pPr>
+            <w:proofErr w:type="gramStart"/>
             <w:r>
               <w:t>pays</w:t>
             </w:r>
+            <w:proofErr w:type="gramEnd"/>
           </w:p>
         </w:tc>
         <w:tc>
@@ -1355,8 +1609,13 @@
             <w:pPr>
               <w:cnfStyle w:val="000000100000" w:firstRow="0" w:lastRow="0" w:firstColumn="0" w:lastColumn="0" w:oddVBand="0" w:evenVBand="0" w:oddHBand="1" w:evenHBand="0" w:firstRowFirstColumn="0" w:firstRowLastColumn="0" w:lastRowFirstColumn="0" w:lastRowLastColumn="0"/>
             </w:pPr>
-            <w:r>
-              <w:t>varchar(38)</w:t>
+            <w:proofErr w:type="gramStart"/>
+            <w:r>
+              <w:t>varchar(</w:t>
+            </w:r>
+            <w:proofErr w:type="gramEnd"/>
+            <w:r>
+              <w:t>38)</w:t>
             </w:r>
           </w:p>
         </w:tc>
@@ -1368,9 +1627,11 @@
             <w:pPr>
               <w:cnfStyle w:val="000000100000" w:firstRow="0" w:lastRow="0" w:firstColumn="0" w:lastColumn="0" w:oddVBand="0" w:evenVBand="0" w:oddHBand="1" w:evenHBand="0" w:firstRowFirstColumn="0" w:firstRowLastColumn="0" w:lastRowFirstColumn="0" w:lastRowLastColumn="0"/>
             </w:pPr>
+            <w:proofErr w:type="gramStart"/>
             <w:r>
               <w:t>facultatif</w:t>
             </w:r>
+            <w:proofErr w:type="gramEnd"/>
           </w:p>
         </w:tc>
       </w:tr>
@@ -1381,9 +1642,19 @@
             <w:tcW w:w="1405" w:type="dxa"/>
           </w:tcPr>
           <w:p>
-            <w:r>
-              <w:t>Proprietaire</w:t>
-            </w:r>
+            <w:proofErr w:type="spellStart"/>
+            <w:proofErr w:type="gramStart"/>
+            <w:r>
+              <w:t>p</w:t>
+            </w:r>
+            <w:r>
+              <w:t>roprietaire</w:t>
+            </w:r>
+            <w:r>
+              <w:t>s</w:t>
+            </w:r>
+            <w:proofErr w:type="spellEnd"/>
+            <w:proofErr w:type="gramEnd"/>
           </w:p>
         </w:tc>
         <w:tc>
@@ -1394,9 +1665,16 @@
             <w:pPr>
               <w:cnfStyle w:val="000000000000" w:firstRow="0" w:lastRow="0" w:firstColumn="0" w:lastColumn="0" w:oddVBand="0" w:evenVBand="0" w:oddHBand="0" w:evenHBand="0" w:firstRowFirstColumn="0" w:firstRowLastColumn="0" w:lastRowFirstColumn="0" w:lastRowLastColumn="0"/>
             </w:pPr>
-            <w:r>
-              <w:t>proprietaire_id</w:t>
-            </w:r>
+            <w:proofErr w:type="spellStart"/>
+            <w:proofErr w:type="gramStart"/>
+            <w:r>
+              <w:t>proprietaire</w:t>
+            </w:r>
+            <w:proofErr w:type="gramEnd"/>
+            <w:r>
+              <w:t>_id</w:t>
+            </w:r>
+            <w:proofErr w:type="spellEnd"/>
           </w:p>
         </w:tc>
         <w:tc>
@@ -1407,8 +1685,13 @@
             <w:pPr>
               <w:cnfStyle w:val="000000000000" w:firstRow="0" w:lastRow="0" w:firstColumn="0" w:lastColumn="0" w:oddVBand="0" w:evenVBand="0" w:oddHBand="0" w:evenHBand="0" w:firstRowFirstColumn="0" w:firstRowLastColumn="0" w:lastRowFirstColumn="0" w:lastRowLastColumn="0"/>
             </w:pPr>
-            <w:r>
-              <w:t>identifiant du propriétaire</w:t>
+            <w:proofErr w:type="gramStart"/>
+            <w:r>
+              <w:t>identifiant</w:t>
+            </w:r>
+            <w:proofErr w:type="gramEnd"/>
+            <w:r>
+              <w:t xml:space="preserve"> du propriétaire</w:t>
             </w:r>
           </w:p>
         </w:tc>
@@ -1420,8 +1703,18 @@
             <w:pPr>
               <w:cnfStyle w:val="000000000000" w:firstRow="0" w:lastRow="0" w:firstColumn="0" w:lastColumn="0" w:oddVBand="0" w:evenVBand="0" w:oddHBand="0" w:evenHBand="0" w:firstRowFirstColumn="0" w:firstRowLastColumn="0" w:lastRowFirstColumn="0" w:lastRowLastColumn="0"/>
             </w:pPr>
-            <w:r>
-              <w:t>int(11)</w:t>
+            <w:proofErr w:type="spellStart"/>
+            <w:proofErr w:type="gramStart"/>
+            <w:r>
+              <w:t>int</w:t>
+            </w:r>
+            <w:proofErr w:type="spellEnd"/>
+            <w:r>
+              <w:t>(</w:t>
+            </w:r>
+            <w:proofErr w:type="gramEnd"/>
+            <w:r>
+              <w:t>11)</w:t>
             </w:r>
           </w:p>
         </w:tc>
@@ -1433,8 +1726,13 @@
             <w:pPr>
               <w:cnfStyle w:val="000000000000" w:firstRow="0" w:lastRow="0" w:firstColumn="0" w:lastColumn="0" w:oddVBand="0" w:evenVBand="0" w:oddHBand="0" w:evenHBand="0" w:firstRowFirstColumn="0" w:firstRowLastColumn="0" w:lastRowFirstColumn="0" w:lastRowLastColumn="0"/>
             </w:pPr>
-            <w:r>
-              <w:t>identifiant, ai</w:t>
+            <w:proofErr w:type="gramStart"/>
+            <w:r>
+              <w:t>identifiant</w:t>
+            </w:r>
+            <w:proofErr w:type="gramEnd"/>
+            <w:r>
+              <w:t>, ai</w:t>
             </w:r>
           </w:p>
         </w:tc>
@@ -1458,9 +1756,16 @@
             <w:pPr>
               <w:cnfStyle w:val="000000100000" w:firstRow="0" w:lastRow="0" w:firstColumn="0" w:lastColumn="0" w:oddVBand="0" w:evenVBand="0" w:oddHBand="1" w:evenHBand="0" w:firstRowFirstColumn="0" w:firstRowLastColumn="0" w:lastRowFirstColumn="0" w:lastRowLastColumn="0"/>
             </w:pPr>
-            <w:r>
-              <w:t>proprietaire_raison_sociale</w:t>
-            </w:r>
+            <w:proofErr w:type="spellStart"/>
+            <w:proofErr w:type="gramStart"/>
+            <w:r>
+              <w:t>proprietaire</w:t>
+            </w:r>
+            <w:proofErr w:type="gramEnd"/>
+            <w:r>
+              <w:t>_raison_sociale</w:t>
+            </w:r>
+            <w:proofErr w:type="spellEnd"/>
           </w:p>
         </w:tc>
         <w:tc>
@@ -1471,8 +1776,13 @@
             <w:pPr>
               <w:cnfStyle w:val="000000100000" w:firstRow="0" w:lastRow="0" w:firstColumn="0" w:lastColumn="0" w:oddVBand="0" w:evenVBand="0" w:oddHBand="1" w:evenHBand="0" w:firstRowFirstColumn="0" w:firstRowLastColumn="0" w:lastRowFirstColumn="0" w:lastRowLastColumn="0"/>
             </w:pPr>
-            <w:r>
-              <w:t>raison sociale du propriétaire</w:t>
+            <w:proofErr w:type="gramStart"/>
+            <w:r>
+              <w:t>raison</w:t>
+            </w:r>
+            <w:proofErr w:type="gramEnd"/>
+            <w:r>
+              <w:t xml:space="preserve"> sociale du propriétaire</w:t>
             </w:r>
           </w:p>
         </w:tc>
@@ -1484,8 +1794,13 @@
             <w:pPr>
               <w:cnfStyle w:val="000000100000" w:firstRow="0" w:lastRow="0" w:firstColumn="0" w:lastColumn="0" w:oddVBand="0" w:evenVBand="0" w:oddHBand="1" w:evenHBand="0" w:firstRowFirstColumn="0" w:firstRowLastColumn="0" w:lastRowFirstColumn="0" w:lastRowLastColumn="0"/>
             </w:pPr>
-            <w:r>
-              <w:t>varchar(100)</w:t>
+            <w:proofErr w:type="gramStart"/>
+            <w:r>
+              <w:t>varchar(</w:t>
+            </w:r>
+            <w:proofErr w:type="gramEnd"/>
+            <w:r>
+              <w:t>100)</w:t>
             </w:r>
           </w:p>
         </w:tc>
@@ -1497,9 +1812,11 @@
             <w:pPr>
               <w:cnfStyle w:val="000000100000" w:firstRow="0" w:lastRow="0" w:firstColumn="0" w:lastColumn="0" w:oddVBand="0" w:evenVBand="0" w:oddHBand="1" w:evenHBand="0" w:firstRowFirstColumn="0" w:firstRowLastColumn="0" w:lastRowFirstColumn="0" w:lastRowLastColumn="0"/>
             </w:pPr>
+            <w:proofErr w:type="gramStart"/>
             <w:r>
               <w:t>facultatif</w:t>
             </w:r>
+            <w:proofErr w:type="gramEnd"/>
           </w:p>
         </w:tc>
       </w:tr>
@@ -1519,9 +1836,16 @@
             <w:pPr>
               <w:cnfStyle w:val="000000000000" w:firstRow="0" w:lastRow="0" w:firstColumn="0" w:lastColumn="0" w:oddVBand="0" w:evenVBand="0" w:oddHBand="0" w:evenHBand="0" w:firstRowFirstColumn="0" w:firstRowLastColumn="0" w:lastRowFirstColumn="0" w:lastRowLastColumn="0"/>
             </w:pPr>
-            <w:r>
-              <w:t>proprietaire_nom</w:t>
-            </w:r>
+            <w:proofErr w:type="spellStart"/>
+            <w:proofErr w:type="gramStart"/>
+            <w:r>
+              <w:t>proprietaire</w:t>
+            </w:r>
+            <w:proofErr w:type="gramEnd"/>
+            <w:r>
+              <w:t>_nom</w:t>
+            </w:r>
+            <w:proofErr w:type="spellEnd"/>
           </w:p>
         </w:tc>
         <w:tc>
@@ -1532,8 +1856,13 @@
             <w:pPr>
               <w:cnfStyle w:val="000000000000" w:firstRow="0" w:lastRow="0" w:firstColumn="0" w:lastColumn="0" w:oddVBand="0" w:evenVBand="0" w:oddHBand="0" w:evenHBand="0" w:firstRowFirstColumn="0" w:firstRowLastColumn="0" w:lastRowFirstColumn="0" w:lastRowLastColumn="0"/>
             </w:pPr>
-            <w:r>
-              <w:t>nom du propriétaire</w:t>
+            <w:proofErr w:type="gramStart"/>
+            <w:r>
+              <w:t>nom</w:t>
+            </w:r>
+            <w:proofErr w:type="gramEnd"/>
+            <w:r>
+              <w:t xml:space="preserve"> du propriétaire</w:t>
             </w:r>
           </w:p>
         </w:tc>
@@ -1545,8 +1874,13 @@
             <w:pPr>
               <w:cnfStyle w:val="000000000000" w:firstRow="0" w:lastRow="0" w:firstColumn="0" w:lastColumn="0" w:oddVBand="0" w:evenVBand="0" w:oddHBand="0" w:evenHBand="0" w:firstRowFirstColumn="0" w:firstRowLastColumn="0" w:lastRowFirstColumn="0" w:lastRowLastColumn="0"/>
             </w:pPr>
-            <w:r>
-              <w:t>varchar(50)</w:t>
+            <w:proofErr w:type="gramStart"/>
+            <w:r>
+              <w:t>varchar(</w:t>
+            </w:r>
+            <w:proofErr w:type="gramEnd"/>
+            <w:r>
+              <w:t>50)</w:t>
             </w:r>
           </w:p>
         </w:tc>
@@ -1558,9 +1892,11 @@
             <w:pPr>
               <w:cnfStyle w:val="000000000000" w:firstRow="0" w:lastRow="0" w:firstColumn="0" w:lastColumn="0" w:oddVBand="0" w:evenVBand="0" w:oddHBand="0" w:evenHBand="0" w:firstRowFirstColumn="0" w:firstRowLastColumn="0" w:lastRowFirstColumn="0" w:lastRowLastColumn="0"/>
             </w:pPr>
+            <w:proofErr w:type="gramStart"/>
             <w:r>
               <w:t>facultatif</w:t>
             </w:r>
+            <w:proofErr w:type="gramEnd"/>
           </w:p>
         </w:tc>
       </w:tr>
@@ -1583,9 +1919,16 @@
             <w:pPr>
               <w:cnfStyle w:val="000000100000" w:firstRow="0" w:lastRow="0" w:firstColumn="0" w:lastColumn="0" w:oddVBand="0" w:evenVBand="0" w:oddHBand="1" w:evenHBand="0" w:firstRowFirstColumn="0" w:firstRowLastColumn="0" w:lastRowFirstColumn="0" w:lastRowLastColumn="0"/>
             </w:pPr>
-            <w:r>
-              <w:t>proprietaire_prenom</w:t>
-            </w:r>
+            <w:proofErr w:type="spellStart"/>
+            <w:proofErr w:type="gramStart"/>
+            <w:r>
+              <w:t>proprietaire</w:t>
+            </w:r>
+            <w:proofErr w:type="gramEnd"/>
+            <w:r>
+              <w:t>_prenom</w:t>
+            </w:r>
+            <w:proofErr w:type="spellEnd"/>
           </w:p>
         </w:tc>
         <w:tc>
@@ -1596,8 +1939,15 @@
             <w:pPr>
               <w:cnfStyle w:val="000000100000" w:firstRow="0" w:lastRow="0" w:firstColumn="0" w:lastColumn="0" w:oddVBand="0" w:evenVBand="0" w:oddHBand="1" w:evenHBand="0" w:firstRowFirstColumn="0" w:firstRowLastColumn="0" w:lastRowFirstColumn="0" w:lastRowLastColumn="0"/>
             </w:pPr>
-            <w:r>
-              <w:t>prenom du propriétaire</w:t>
+            <w:proofErr w:type="spellStart"/>
+            <w:proofErr w:type="gramStart"/>
+            <w:r>
+              <w:t>prenom</w:t>
+            </w:r>
+            <w:proofErr w:type="spellEnd"/>
+            <w:proofErr w:type="gramEnd"/>
+            <w:r>
+              <w:t xml:space="preserve"> du propriétaire</w:t>
             </w:r>
           </w:p>
         </w:tc>
@@ -1609,8 +1959,13 @@
             <w:pPr>
               <w:cnfStyle w:val="000000100000" w:firstRow="0" w:lastRow="0" w:firstColumn="0" w:lastColumn="0" w:oddVBand="0" w:evenVBand="0" w:oddHBand="1" w:evenHBand="0" w:firstRowFirstColumn="0" w:firstRowLastColumn="0" w:lastRowFirstColumn="0" w:lastRowLastColumn="0"/>
             </w:pPr>
-            <w:r>
-              <w:t>varchar(50)</w:t>
+            <w:proofErr w:type="gramStart"/>
+            <w:r>
+              <w:t>varchar(</w:t>
+            </w:r>
+            <w:proofErr w:type="gramEnd"/>
+            <w:r>
+              <w:t>50)</w:t>
             </w:r>
           </w:p>
         </w:tc>
@@ -1622,9 +1977,11 @@
             <w:pPr>
               <w:cnfStyle w:val="000000100000" w:firstRow="0" w:lastRow="0" w:firstColumn="0" w:lastColumn="0" w:oddVBand="0" w:evenVBand="0" w:oddHBand="1" w:evenHBand="0" w:firstRowFirstColumn="0" w:firstRowLastColumn="0" w:lastRowFirstColumn="0" w:lastRowLastColumn="0"/>
             </w:pPr>
+            <w:proofErr w:type="gramStart"/>
             <w:r>
               <w:t>facultatif</w:t>
             </w:r>
+            <w:proofErr w:type="gramEnd"/>
           </w:p>
         </w:tc>
       </w:tr>
@@ -1635,9 +1992,17 @@
             <w:tcW w:w="1405" w:type="dxa"/>
           </w:tcPr>
           <w:p>
-            <w:r>
-              <w:t>Constructeur</w:t>
-            </w:r>
+            <w:proofErr w:type="gramStart"/>
+            <w:r>
+              <w:t>c</w:t>
+            </w:r>
+            <w:r>
+              <w:t>onstructeur</w:t>
+            </w:r>
+            <w:r>
+              <w:t>s</w:t>
+            </w:r>
+            <w:proofErr w:type="gramEnd"/>
           </w:p>
         </w:tc>
         <w:tc>
@@ -1648,9 +2013,16 @@
             <w:pPr>
               <w:cnfStyle w:val="000000000000" w:firstRow="0" w:lastRow="0" w:firstColumn="0" w:lastColumn="0" w:oddVBand="0" w:evenVBand="0" w:oddHBand="0" w:evenHBand="0" w:firstRowFirstColumn="0" w:firstRowLastColumn="0" w:lastRowFirstColumn="0" w:lastRowLastColumn="0"/>
             </w:pPr>
-            <w:r>
-              <w:t>constructeur_id</w:t>
-            </w:r>
+            <w:proofErr w:type="spellStart"/>
+            <w:proofErr w:type="gramStart"/>
+            <w:r>
+              <w:t>constructeur</w:t>
+            </w:r>
+            <w:proofErr w:type="gramEnd"/>
+            <w:r>
+              <w:t>_id</w:t>
+            </w:r>
+            <w:proofErr w:type="spellEnd"/>
           </w:p>
         </w:tc>
         <w:tc>
@@ -1661,8 +2033,13 @@
             <w:pPr>
               <w:cnfStyle w:val="000000000000" w:firstRow="0" w:lastRow="0" w:firstColumn="0" w:lastColumn="0" w:oddVBand="0" w:evenVBand="0" w:oddHBand="0" w:evenHBand="0" w:firstRowFirstColumn="0" w:firstRowLastColumn="0" w:lastRowFirstColumn="0" w:lastRowLastColumn="0"/>
             </w:pPr>
-            <w:r>
-              <w:t>identifiant du constructeur de l’avion</w:t>
+            <w:proofErr w:type="gramStart"/>
+            <w:r>
+              <w:t>identifiant</w:t>
+            </w:r>
+            <w:proofErr w:type="gramEnd"/>
+            <w:r>
+              <w:t xml:space="preserve"> du constructeur de l’avion</w:t>
             </w:r>
           </w:p>
         </w:tc>
@@ -1674,8 +2051,18 @@
             <w:pPr>
               <w:cnfStyle w:val="000000000000" w:firstRow="0" w:lastRow="0" w:firstColumn="0" w:lastColumn="0" w:oddVBand="0" w:evenVBand="0" w:oddHBand="0" w:evenHBand="0" w:firstRowFirstColumn="0" w:firstRowLastColumn="0" w:lastRowFirstColumn="0" w:lastRowLastColumn="0"/>
             </w:pPr>
-            <w:r>
-              <w:t>int(11)</w:t>
+            <w:proofErr w:type="spellStart"/>
+            <w:proofErr w:type="gramStart"/>
+            <w:r>
+              <w:t>int</w:t>
+            </w:r>
+            <w:proofErr w:type="spellEnd"/>
+            <w:r>
+              <w:t>(</w:t>
+            </w:r>
+            <w:proofErr w:type="gramEnd"/>
+            <w:r>
+              <w:t>11)</w:t>
             </w:r>
           </w:p>
         </w:tc>
@@ -1687,8 +2074,13 @@
             <w:pPr>
               <w:cnfStyle w:val="000000000000" w:firstRow="0" w:lastRow="0" w:firstColumn="0" w:lastColumn="0" w:oddVBand="0" w:evenVBand="0" w:oddHBand="0" w:evenHBand="0" w:firstRowFirstColumn="0" w:firstRowLastColumn="0" w:lastRowFirstColumn="0" w:lastRowLastColumn="0"/>
             </w:pPr>
-            <w:r>
-              <w:t>identifiant, ai</w:t>
+            <w:proofErr w:type="gramStart"/>
+            <w:r>
+              <w:t>identifiant</w:t>
+            </w:r>
+            <w:proofErr w:type="gramEnd"/>
+            <w:r>
+              <w:t>, ai</w:t>
             </w:r>
           </w:p>
         </w:tc>
@@ -1712,9 +2104,16 @@
             <w:pPr>
               <w:cnfStyle w:val="000000100000" w:firstRow="0" w:lastRow="0" w:firstColumn="0" w:lastColumn="0" w:oddVBand="0" w:evenVBand="0" w:oddHBand="1" w:evenHBand="0" w:firstRowFirstColumn="0" w:firstRowLastColumn="0" w:lastRowFirstColumn="0" w:lastRowLastColumn="0"/>
             </w:pPr>
-            <w:r>
-              <w:t>constructeur_nom</w:t>
-            </w:r>
+            <w:proofErr w:type="spellStart"/>
+            <w:proofErr w:type="gramStart"/>
+            <w:r>
+              <w:t>constructeur</w:t>
+            </w:r>
+            <w:proofErr w:type="gramEnd"/>
+            <w:r>
+              <w:t>_nom</w:t>
+            </w:r>
+            <w:proofErr w:type="spellEnd"/>
           </w:p>
         </w:tc>
         <w:tc>
@@ -1725,8 +2124,13 @@
             <w:pPr>
               <w:cnfStyle w:val="000000100000" w:firstRow="0" w:lastRow="0" w:firstColumn="0" w:lastColumn="0" w:oddVBand="0" w:evenVBand="0" w:oddHBand="1" w:evenHBand="0" w:firstRowFirstColumn="0" w:firstRowLastColumn="0" w:lastRowFirstColumn="0" w:lastRowLastColumn="0"/>
             </w:pPr>
-            <w:r>
-              <w:t>nom du constructeur de l’avion</w:t>
+            <w:proofErr w:type="gramStart"/>
+            <w:r>
+              <w:t>nom</w:t>
+            </w:r>
+            <w:proofErr w:type="gramEnd"/>
+            <w:r>
+              <w:t xml:space="preserve"> du constructeur de l’avion</w:t>
             </w:r>
           </w:p>
         </w:tc>
@@ -1738,8 +2142,13 @@
             <w:pPr>
               <w:cnfStyle w:val="000000100000" w:firstRow="0" w:lastRow="0" w:firstColumn="0" w:lastColumn="0" w:oddVBand="0" w:evenVBand="0" w:oddHBand="1" w:evenHBand="0" w:firstRowFirstColumn="0" w:firstRowLastColumn="0" w:lastRowFirstColumn="0" w:lastRowLastColumn="0"/>
             </w:pPr>
-            <w:r>
-              <w:t>varchar(50)</w:t>
+            <w:proofErr w:type="gramStart"/>
+            <w:r>
+              <w:t>varchar(</w:t>
+            </w:r>
+            <w:proofErr w:type="gramEnd"/>
+            <w:r>
+              <w:t>50)</w:t>
             </w:r>
           </w:p>
         </w:tc>
@@ -1751,9 +2160,11 @@
             <w:pPr>
               <w:cnfStyle w:val="000000100000" w:firstRow="0" w:lastRow="0" w:firstColumn="0" w:lastColumn="0" w:oddVBand="0" w:evenVBand="0" w:oddHBand="1" w:evenHBand="0" w:firstRowFirstColumn="0" w:firstRowLastColumn="0" w:lastRowFirstColumn="0" w:lastRowLastColumn="0"/>
             </w:pPr>
+            <w:proofErr w:type="gramStart"/>
             <w:r>
               <w:t>obligatoire</w:t>
             </w:r>
+            <w:proofErr w:type="gramEnd"/>
           </w:p>
         </w:tc>
       </w:tr>
@@ -1764,9 +2175,19 @@
             <w:tcW w:w="1405" w:type="dxa"/>
           </w:tcPr>
           <w:p>
-            <w:r>
-              <w:t>Modele</w:t>
-            </w:r>
+            <w:proofErr w:type="spellStart"/>
+            <w:proofErr w:type="gramStart"/>
+            <w:r>
+              <w:t>m</w:t>
+            </w:r>
+            <w:r>
+              <w:t>odele</w:t>
+            </w:r>
+            <w:r>
+              <w:t>s</w:t>
+            </w:r>
+            <w:proofErr w:type="spellEnd"/>
+            <w:proofErr w:type="gramEnd"/>
           </w:p>
         </w:tc>
         <w:tc>
@@ -1777,9 +2198,16 @@
             <w:pPr>
               <w:cnfStyle w:val="000000000000" w:firstRow="0" w:lastRow="0" w:firstColumn="0" w:lastColumn="0" w:oddVBand="0" w:evenVBand="0" w:oddHBand="0" w:evenHBand="0" w:firstRowFirstColumn="0" w:firstRowLastColumn="0" w:lastRowFirstColumn="0" w:lastRowLastColumn="0"/>
             </w:pPr>
-            <w:r>
-              <w:t>modele_id</w:t>
-            </w:r>
+            <w:proofErr w:type="spellStart"/>
+            <w:proofErr w:type="gramStart"/>
+            <w:r>
+              <w:t>modele</w:t>
+            </w:r>
+            <w:proofErr w:type="gramEnd"/>
+            <w:r>
+              <w:t>_id</w:t>
+            </w:r>
+            <w:proofErr w:type="spellEnd"/>
           </w:p>
         </w:tc>
         <w:tc>
@@ -1790,8 +2218,13 @@
             <w:pPr>
               <w:cnfStyle w:val="000000000000" w:firstRow="0" w:lastRow="0" w:firstColumn="0" w:lastColumn="0" w:oddVBand="0" w:evenVBand="0" w:oddHBand="0" w:evenHBand="0" w:firstRowFirstColumn="0" w:firstRowLastColumn="0" w:lastRowFirstColumn="0" w:lastRowLastColumn="0"/>
             </w:pPr>
-            <w:r>
-              <w:t>identifiant du modèle d’avion</w:t>
+            <w:proofErr w:type="gramStart"/>
+            <w:r>
+              <w:t>identifiant</w:t>
+            </w:r>
+            <w:proofErr w:type="gramEnd"/>
+            <w:r>
+              <w:t xml:space="preserve"> du modèle d’avion</w:t>
             </w:r>
           </w:p>
         </w:tc>
@@ -1803,8 +2236,18 @@
             <w:pPr>
               <w:cnfStyle w:val="000000000000" w:firstRow="0" w:lastRow="0" w:firstColumn="0" w:lastColumn="0" w:oddVBand="0" w:evenVBand="0" w:oddHBand="0" w:evenHBand="0" w:firstRowFirstColumn="0" w:firstRowLastColumn="0" w:lastRowFirstColumn="0" w:lastRowLastColumn="0"/>
             </w:pPr>
-            <w:r>
-              <w:t>int(11)</w:t>
+            <w:proofErr w:type="spellStart"/>
+            <w:proofErr w:type="gramStart"/>
+            <w:r>
+              <w:t>int</w:t>
+            </w:r>
+            <w:proofErr w:type="spellEnd"/>
+            <w:r>
+              <w:t>(</w:t>
+            </w:r>
+            <w:proofErr w:type="gramEnd"/>
+            <w:r>
+              <w:t>11)</w:t>
             </w:r>
           </w:p>
         </w:tc>
@@ -1816,8 +2259,13 @@
             <w:pPr>
               <w:cnfStyle w:val="000000000000" w:firstRow="0" w:lastRow="0" w:firstColumn="0" w:lastColumn="0" w:oddVBand="0" w:evenVBand="0" w:oddHBand="0" w:evenHBand="0" w:firstRowFirstColumn="0" w:firstRowLastColumn="0" w:lastRowFirstColumn="0" w:lastRowLastColumn="0"/>
             </w:pPr>
-            <w:r>
-              <w:t>identifiant, ai</w:t>
+            <w:proofErr w:type="gramStart"/>
+            <w:r>
+              <w:t>identifiant</w:t>
+            </w:r>
+            <w:proofErr w:type="gramEnd"/>
+            <w:r>
+              <w:t>, ai</w:t>
             </w:r>
           </w:p>
         </w:tc>
@@ -1841,9 +2289,16 @@
             <w:pPr>
               <w:cnfStyle w:val="000000100000" w:firstRow="0" w:lastRow="0" w:firstColumn="0" w:lastColumn="0" w:oddVBand="0" w:evenVBand="0" w:oddHBand="1" w:evenHBand="0" w:firstRowFirstColumn="0" w:firstRowLastColumn="0" w:lastRowFirstColumn="0" w:lastRowLastColumn="0"/>
             </w:pPr>
-            <w:r>
-              <w:t>modele_nom</w:t>
-            </w:r>
+            <w:proofErr w:type="spellStart"/>
+            <w:proofErr w:type="gramStart"/>
+            <w:r>
+              <w:t>modele</w:t>
+            </w:r>
+            <w:proofErr w:type="gramEnd"/>
+            <w:r>
+              <w:t>_nom</w:t>
+            </w:r>
+            <w:proofErr w:type="spellEnd"/>
           </w:p>
         </w:tc>
         <w:tc>
@@ -1854,8 +2309,13 @@
             <w:pPr>
               <w:cnfStyle w:val="000000100000" w:firstRow="0" w:lastRow="0" w:firstColumn="0" w:lastColumn="0" w:oddVBand="0" w:evenVBand="0" w:oddHBand="1" w:evenHBand="0" w:firstRowFirstColumn="0" w:firstRowLastColumn="0" w:lastRowFirstColumn="0" w:lastRowLastColumn="0"/>
             </w:pPr>
-            <w:r>
-              <w:t>nom de modèle de l’avion</w:t>
+            <w:proofErr w:type="gramStart"/>
+            <w:r>
+              <w:t>nom</w:t>
+            </w:r>
+            <w:proofErr w:type="gramEnd"/>
+            <w:r>
+              <w:t xml:space="preserve"> de modèle de l’avion</w:t>
             </w:r>
           </w:p>
         </w:tc>
@@ -1867,8 +2327,13 @@
             <w:pPr>
               <w:cnfStyle w:val="000000100000" w:firstRow="0" w:lastRow="0" w:firstColumn="0" w:lastColumn="0" w:oddVBand="0" w:evenVBand="0" w:oddHBand="1" w:evenHBand="0" w:firstRowFirstColumn="0" w:firstRowLastColumn="0" w:lastRowFirstColumn="0" w:lastRowLastColumn="0"/>
             </w:pPr>
-            <w:r>
-              <w:t>varchar(50)</w:t>
+            <w:proofErr w:type="gramStart"/>
+            <w:r>
+              <w:t>varchar(</w:t>
+            </w:r>
+            <w:proofErr w:type="gramEnd"/>
+            <w:r>
+              <w:t>50)</w:t>
             </w:r>
           </w:p>
         </w:tc>
@@ -1880,9 +2345,11 @@
             <w:pPr>
               <w:cnfStyle w:val="000000100000" w:firstRow="0" w:lastRow="0" w:firstColumn="0" w:lastColumn="0" w:oddVBand="0" w:evenVBand="0" w:oddHBand="1" w:evenHBand="0" w:firstRowFirstColumn="0" w:firstRowLastColumn="0" w:lastRowFirstColumn="0" w:lastRowLastColumn="0"/>
             </w:pPr>
+            <w:proofErr w:type="gramStart"/>
             <w:r>
               <w:t>obligatoire</w:t>
             </w:r>
+            <w:proofErr w:type="gramEnd"/>
           </w:p>
         </w:tc>
       </w:tr>
@@ -1893,9 +2360,17 @@
             <w:tcW w:w="1405" w:type="dxa"/>
           </w:tcPr>
           <w:p>
-            <w:r>
-              <w:t>Moteur</w:t>
-            </w:r>
+            <w:proofErr w:type="gramStart"/>
+            <w:r>
+              <w:t>m</w:t>
+            </w:r>
+            <w:r>
+              <w:t>oteur</w:t>
+            </w:r>
+            <w:r>
+              <w:t>s</w:t>
+            </w:r>
+            <w:proofErr w:type="gramEnd"/>
           </w:p>
         </w:tc>
         <w:tc>
@@ -1906,9 +2381,16 @@
             <w:pPr>
               <w:cnfStyle w:val="000000000000" w:firstRow="0" w:lastRow="0" w:firstColumn="0" w:lastColumn="0" w:oddVBand="0" w:evenVBand="0" w:oddHBand="0" w:evenHBand="0" w:firstRowFirstColumn="0" w:firstRowLastColumn="0" w:lastRowFirstColumn="0" w:lastRowLastColumn="0"/>
             </w:pPr>
-            <w:r>
-              <w:t>moteur_id</w:t>
-            </w:r>
+            <w:proofErr w:type="spellStart"/>
+            <w:proofErr w:type="gramStart"/>
+            <w:r>
+              <w:t>moteur</w:t>
+            </w:r>
+            <w:proofErr w:type="gramEnd"/>
+            <w:r>
+              <w:t>_id</w:t>
+            </w:r>
+            <w:proofErr w:type="spellEnd"/>
           </w:p>
         </w:tc>
         <w:tc>
@@ -1919,8 +2401,13 @@
             <w:pPr>
               <w:cnfStyle w:val="000000000000" w:firstRow="0" w:lastRow="0" w:firstColumn="0" w:lastColumn="0" w:oddVBand="0" w:evenVBand="0" w:oddHBand="0" w:evenHBand="0" w:firstRowFirstColumn="0" w:firstRowLastColumn="0" w:lastRowFirstColumn="0" w:lastRowLastColumn="0"/>
             </w:pPr>
-            <w:r>
-              <w:t>identifiant du moteur</w:t>
+            <w:proofErr w:type="gramStart"/>
+            <w:r>
+              <w:t>identifiant</w:t>
+            </w:r>
+            <w:proofErr w:type="gramEnd"/>
+            <w:r>
+              <w:t xml:space="preserve"> du moteur</w:t>
             </w:r>
           </w:p>
         </w:tc>
@@ -1932,8 +2419,18 @@
             <w:pPr>
               <w:cnfStyle w:val="000000000000" w:firstRow="0" w:lastRow="0" w:firstColumn="0" w:lastColumn="0" w:oddVBand="0" w:evenVBand="0" w:oddHBand="0" w:evenHBand="0" w:firstRowFirstColumn="0" w:firstRowLastColumn="0" w:lastRowFirstColumn="0" w:lastRowLastColumn="0"/>
             </w:pPr>
-            <w:r>
-              <w:t>int(11)</w:t>
+            <w:proofErr w:type="spellStart"/>
+            <w:proofErr w:type="gramStart"/>
+            <w:r>
+              <w:t>int</w:t>
+            </w:r>
+            <w:proofErr w:type="spellEnd"/>
+            <w:r>
+              <w:t>(</w:t>
+            </w:r>
+            <w:proofErr w:type="gramEnd"/>
+            <w:r>
+              <w:t>11)</w:t>
             </w:r>
           </w:p>
         </w:tc>
@@ -1945,8 +2442,13 @@
             <w:pPr>
               <w:cnfStyle w:val="000000000000" w:firstRow="0" w:lastRow="0" w:firstColumn="0" w:lastColumn="0" w:oddVBand="0" w:evenVBand="0" w:oddHBand="0" w:evenHBand="0" w:firstRowFirstColumn="0" w:firstRowLastColumn="0" w:lastRowFirstColumn="0" w:lastRowLastColumn="0"/>
             </w:pPr>
-            <w:r>
-              <w:t>identifiant, ai</w:t>
+            <w:proofErr w:type="gramStart"/>
+            <w:r>
+              <w:t>identifiant</w:t>
+            </w:r>
+            <w:proofErr w:type="gramEnd"/>
+            <w:r>
+              <w:t>, ai</w:t>
             </w:r>
           </w:p>
         </w:tc>
@@ -1970,9 +2472,16 @@
             <w:pPr>
               <w:cnfStyle w:val="000000100000" w:firstRow="0" w:lastRow="0" w:firstColumn="0" w:lastColumn="0" w:oddVBand="0" w:evenVBand="0" w:oddHBand="1" w:evenHBand="0" w:firstRowFirstColumn="0" w:firstRowLastColumn="0" w:lastRowFirstColumn="0" w:lastRowLastColumn="0"/>
             </w:pPr>
-            <w:r>
-              <w:t>moteur_nom</w:t>
-            </w:r>
+            <w:proofErr w:type="spellStart"/>
+            <w:proofErr w:type="gramStart"/>
+            <w:r>
+              <w:t>moteur</w:t>
+            </w:r>
+            <w:proofErr w:type="gramEnd"/>
+            <w:r>
+              <w:t>_nom</w:t>
+            </w:r>
+            <w:proofErr w:type="spellEnd"/>
           </w:p>
         </w:tc>
         <w:tc>
@@ -1983,8 +2492,13 @@
             <w:pPr>
               <w:cnfStyle w:val="000000100000" w:firstRow="0" w:lastRow="0" w:firstColumn="0" w:lastColumn="0" w:oddVBand="0" w:evenVBand="0" w:oddHBand="1" w:evenHBand="0" w:firstRowFirstColumn="0" w:firstRowLastColumn="0" w:lastRowFirstColumn="0" w:lastRowLastColumn="0"/>
             </w:pPr>
-            <w:r>
-              <w:t>nom du moteur</w:t>
+            <w:proofErr w:type="gramStart"/>
+            <w:r>
+              <w:t>nom</w:t>
+            </w:r>
+            <w:proofErr w:type="gramEnd"/>
+            <w:r>
+              <w:t xml:space="preserve"> du moteur</w:t>
             </w:r>
           </w:p>
         </w:tc>
@@ -1996,8 +2510,13 @@
             <w:pPr>
               <w:cnfStyle w:val="000000100000" w:firstRow="0" w:lastRow="0" w:firstColumn="0" w:lastColumn="0" w:oddVBand="0" w:evenVBand="0" w:oddHBand="1" w:evenHBand="0" w:firstRowFirstColumn="0" w:firstRowLastColumn="0" w:lastRowFirstColumn="0" w:lastRowLastColumn="0"/>
             </w:pPr>
-            <w:r>
-              <w:t>varchar(50)</w:t>
+            <w:proofErr w:type="gramStart"/>
+            <w:r>
+              <w:t>varchar(</w:t>
+            </w:r>
+            <w:proofErr w:type="gramEnd"/>
+            <w:r>
+              <w:t>50)</w:t>
             </w:r>
           </w:p>
         </w:tc>
@@ -2009,9 +2528,11 @@
             <w:pPr>
               <w:cnfStyle w:val="000000100000" w:firstRow="0" w:lastRow="0" w:firstColumn="0" w:lastColumn="0" w:oddVBand="0" w:evenVBand="0" w:oddHBand="1" w:evenHBand="0" w:firstRowFirstColumn="0" w:firstRowLastColumn="0" w:lastRowFirstColumn="0" w:lastRowLastColumn="0"/>
             </w:pPr>
+            <w:proofErr w:type="gramStart"/>
             <w:r>
               <w:t>obligatoire</w:t>
             </w:r>
+            <w:proofErr w:type="gramEnd"/>
           </w:p>
         </w:tc>
       </w:tr>
@@ -2031,9 +2552,16 @@
             <w:pPr>
               <w:cnfStyle w:val="000000000000" w:firstRow="0" w:lastRow="0" w:firstColumn="0" w:lastColumn="0" w:oddVBand="0" w:evenVBand="0" w:oddHBand="0" w:evenHBand="0" w:firstRowFirstColumn="0" w:firstRowLastColumn="0" w:lastRowFirstColumn="0" w:lastRowLastColumn="0"/>
             </w:pPr>
-            <w:r>
-              <w:t>moteur_puissance</w:t>
-            </w:r>
+            <w:proofErr w:type="spellStart"/>
+            <w:proofErr w:type="gramStart"/>
+            <w:r>
+              <w:t>moteur</w:t>
+            </w:r>
+            <w:proofErr w:type="gramEnd"/>
+            <w:r>
+              <w:t>_puissance</w:t>
+            </w:r>
+            <w:proofErr w:type="spellEnd"/>
           </w:p>
         </w:tc>
         <w:tc>
@@ -2044,8 +2572,13 @@
             <w:pPr>
               <w:cnfStyle w:val="000000000000" w:firstRow="0" w:lastRow="0" w:firstColumn="0" w:lastColumn="0" w:oddVBand="0" w:evenVBand="0" w:oddHBand="0" w:evenHBand="0" w:firstRowFirstColumn="0" w:firstRowLastColumn="0" w:lastRowFirstColumn="0" w:lastRowLastColumn="0"/>
             </w:pPr>
-            <w:r>
-              <w:t>puissance du moteur</w:t>
+            <w:proofErr w:type="gramStart"/>
+            <w:r>
+              <w:t>puissance</w:t>
+            </w:r>
+            <w:proofErr w:type="gramEnd"/>
+            <w:r>
+              <w:t xml:space="preserve"> du moteur</w:t>
             </w:r>
           </w:p>
         </w:tc>
@@ -2057,8 +2590,18 @@
             <w:pPr>
               <w:cnfStyle w:val="000000000000" w:firstRow="0" w:lastRow="0" w:firstColumn="0" w:lastColumn="0" w:oddVBand="0" w:evenVBand="0" w:oddHBand="0" w:evenHBand="0" w:firstRowFirstColumn="0" w:firstRowLastColumn="0" w:lastRowFirstColumn="0" w:lastRowLastColumn="0"/>
             </w:pPr>
-            <w:r>
-              <w:t>int(6)</w:t>
+            <w:proofErr w:type="spellStart"/>
+            <w:proofErr w:type="gramStart"/>
+            <w:r>
+              <w:t>int</w:t>
+            </w:r>
+            <w:proofErr w:type="spellEnd"/>
+            <w:r>
+              <w:t>(</w:t>
+            </w:r>
+            <w:proofErr w:type="gramEnd"/>
+            <w:r>
+              <w:t>6)</w:t>
             </w:r>
           </w:p>
         </w:tc>
@@ -2070,9 +2613,11 @@
             <w:pPr>
               <w:cnfStyle w:val="000000000000" w:firstRow="0" w:lastRow="0" w:firstColumn="0" w:lastColumn="0" w:oddVBand="0" w:evenVBand="0" w:oddHBand="0" w:evenHBand="0" w:firstRowFirstColumn="0" w:firstRowLastColumn="0" w:lastRowFirstColumn="0" w:lastRowLastColumn="0"/>
             </w:pPr>
+            <w:proofErr w:type="gramStart"/>
             <w:r>
               <w:t>obligatoire</w:t>
             </w:r>
+            <w:proofErr w:type="gramEnd"/>
           </w:p>
         </w:tc>
       </w:tr>
@@ -2086,9 +2631,17 @@
             <w:tcW w:w="1405" w:type="dxa"/>
           </w:tcPr>
           <w:p>
-            <w:r>
-              <w:t>Intervention</w:t>
-            </w:r>
+            <w:proofErr w:type="gramStart"/>
+            <w:r>
+              <w:t>i</w:t>
+            </w:r>
+            <w:r>
+              <w:t>ntervention</w:t>
+            </w:r>
+            <w:r>
+              <w:t>s</w:t>
+            </w:r>
+            <w:proofErr w:type="gramEnd"/>
           </w:p>
         </w:tc>
         <w:tc>
@@ -2099,9 +2652,16 @@
             <w:pPr>
               <w:cnfStyle w:val="000000100000" w:firstRow="0" w:lastRow="0" w:firstColumn="0" w:lastColumn="0" w:oddVBand="0" w:evenVBand="0" w:oddHBand="1" w:evenHBand="0" w:firstRowFirstColumn="0" w:firstRowLastColumn="0" w:lastRowFirstColumn="0" w:lastRowLastColumn="0"/>
             </w:pPr>
-            <w:r>
-              <w:t>intervention_id</w:t>
-            </w:r>
+            <w:proofErr w:type="spellStart"/>
+            <w:proofErr w:type="gramStart"/>
+            <w:r>
+              <w:t>intervention</w:t>
+            </w:r>
+            <w:proofErr w:type="gramEnd"/>
+            <w:r>
+              <w:t>_id</w:t>
+            </w:r>
+            <w:proofErr w:type="spellEnd"/>
           </w:p>
         </w:tc>
         <w:tc>
@@ -2112,8 +2672,13 @@
             <w:pPr>
               <w:cnfStyle w:val="000000100000" w:firstRow="0" w:lastRow="0" w:firstColumn="0" w:lastColumn="0" w:oddVBand="0" w:evenVBand="0" w:oddHBand="1" w:evenHBand="0" w:firstRowFirstColumn="0" w:firstRowLastColumn="0" w:lastRowFirstColumn="0" w:lastRowLastColumn="0"/>
             </w:pPr>
-            <w:r>
-              <w:t>identifiant de l’intervention</w:t>
+            <w:proofErr w:type="gramStart"/>
+            <w:r>
+              <w:t>identifiant</w:t>
+            </w:r>
+            <w:proofErr w:type="gramEnd"/>
+            <w:r>
+              <w:t xml:space="preserve"> de l’intervention</w:t>
             </w:r>
           </w:p>
         </w:tc>
@@ -2125,8 +2690,18 @@
             <w:pPr>
               <w:cnfStyle w:val="000000100000" w:firstRow="0" w:lastRow="0" w:firstColumn="0" w:lastColumn="0" w:oddVBand="0" w:evenVBand="0" w:oddHBand="1" w:evenHBand="0" w:firstRowFirstColumn="0" w:firstRowLastColumn="0" w:lastRowFirstColumn="0" w:lastRowLastColumn="0"/>
             </w:pPr>
-            <w:r>
-              <w:t>int(11)</w:t>
+            <w:proofErr w:type="spellStart"/>
+            <w:proofErr w:type="gramStart"/>
+            <w:r>
+              <w:t>int</w:t>
+            </w:r>
+            <w:proofErr w:type="spellEnd"/>
+            <w:r>
+              <w:t>(</w:t>
+            </w:r>
+            <w:proofErr w:type="gramEnd"/>
+            <w:r>
+              <w:t>11)</w:t>
             </w:r>
           </w:p>
         </w:tc>
@@ -2138,8 +2713,13 @@
             <w:pPr>
               <w:cnfStyle w:val="000000100000" w:firstRow="0" w:lastRow="0" w:firstColumn="0" w:lastColumn="0" w:oddVBand="0" w:evenVBand="0" w:oddHBand="1" w:evenHBand="0" w:firstRowFirstColumn="0" w:firstRowLastColumn="0" w:lastRowFirstColumn="0" w:lastRowLastColumn="0"/>
             </w:pPr>
-            <w:r>
-              <w:t>identifiant, ai</w:t>
+            <w:proofErr w:type="gramStart"/>
+            <w:r>
+              <w:t>identifiant</w:t>
+            </w:r>
+            <w:proofErr w:type="gramEnd"/>
+            <w:r>
+              <w:t>, ai</w:t>
             </w:r>
           </w:p>
         </w:tc>
@@ -2160,9 +2740,16 @@
             <w:pPr>
               <w:cnfStyle w:val="000000000000" w:firstRow="0" w:lastRow="0" w:firstColumn="0" w:lastColumn="0" w:oddVBand="0" w:evenVBand="0" w:oddHBand="0" w:evenHBand="0" w:firstRowFirstColumn="0" w:firstRowLastColumn="0" w:lastRowFirstColumn="0" w:lastRowLastColumn="0"/>
             </w:pPr>
-            <w:r>
-              <w:t>intervention_objet</w:t>
-            </w:r>
+            <w:proofErr w:type="spellStart"/>
+            <w:proofErr w:type="gramStart"/>
+            <w:r>
+              <w:t>intervention</w:t>
+            </w:r>
+            <w:proofErr w:type="gramEnd"/>
+            <w:r>
+              <w:t>_objet</w:t>
+            </w:r>
+            <w:proofErr w:type="spellEnd"/>
           </w:p>
         </w:tc>
         <w:tc>
@@ -2173,8 +2760,13 @@
             <w:pPr>
               <w:cnfStyle w:val="000000000000" w:firstRow="0" w:lastRow="0" w:firstColumn="0" w:lastColumn="0" w:oddVBand="0" w:evenVBand="0" w:oddHBand="0" w:evenHBand="0" w:firstRowFirstColumn="0" w:firstRowLastColumn="0" w:lastRowFirstColumn="0" w:lastRowLastColumn="0"/>
             </w:pPr>
-            <w:r>
-              <w:t>objet de l’intervention</w:t>
+            <w:proofErr w:type="gramStart"/>
+            <w:r>
+              <w:t>objet</w:t>
+            </w:r>
+            <w:proofErr w:type="gramEnd"/>
+            <w:r>
+              <w:t xml:space="preserve"> de l’intervention</w:t>
             </w:r>
           </w:p>
         </w:tc>
@@ -2186,8 +2778,13 @@
             <w:pPr>
               <w:cnfStyle w:val="000000000000" w:firstRow="0" w:lastRow="0" w:firstColumn="0" w:lastColumn="0" w:oddVBand="0" w:evenVBand="0" w:oddHBand="0" w:evenHBand="0" w:firstRowFirstColumn="0" w:firstRowLastColumn="0" w:lastRowFirstColumn="0" w:lastRowLastColumn="0"/>
             </w:pPr>
-            <w:r>
-              <w:t>varchar(255)</w:t>
+            <w:proofErr w:type="gramStart"/>
+            <w:r>
+              <w:t>varchar(</w:t>
+            </w:r>
+            <w:proofErr w:type="gramEnd"/>
+            <w:r>
+              <w:t>255)</w:t>
             </w:r>
           </w:p>
         </w:tc>
@@ -2199,9 +2796,11 @@
             <w:pPr>
               <w:cnfStyle w:val="000000000000" w:firstRow="0" w:lastRow="0" w:firstColumn="0" w:lastColumn="0" w:oddVBand="0" w:evenVBand="0" w:oddHBand="0" w:evenHBand="0" w:firstRowFirstColumn="0" w:firstRowLastColumn="0" w:lastRowFirstColumn="0" w:lastRowLastColumn="0"/>
             </w:pPr>
+            <w:proofErr w:type="gramStart"/>
             <w:r>
               <w:t>obligatoire</w:t>
             </w:r>
+            <w:proofErr w:type="gramEnd"/>
           </w:p>
         </w:tc>
       </w:tr>
@@ -2224,9 +2823,16 @@
             <w:pPr>
               <w:cnfStyle w:val="000000100000" w:firstRow="0" w:lastRow="0" w:firstColumn="0" w:lastColumn="0" w:oddVBand="0" w:evenVBand="0" w:oddHBand="1" w:evenHBand="0" w:firstRowFirstColumn="0" w:firstRowLastColumn="0" w:lastRowFirstColumn="0" w:lastRowLastColumn="0"/>
             </w:pPr>
-            <w:r>
-              <w:t>intervention_date</w:t>
-            </w:r>
+            <w:proofErr w:type="spellStart"/>
+            <w:proofErr w:type="gramStart"/>
+            <w:r>
+              <w:t>intervention</w:t>
+            </w:r>
+            <w:proofErr w:type="gramEnd"/>
+            <w:r>
+              <w:t>_date</w:t>
+            </w:r>
+            <w:proofErr w:type="spellEnd"/>
           </w:p>
         </w:tc>
         <w:tc>
@@ -2237,8 +2843,13 @@
             <w:pPr>
               <w:cnfStyle w:val="000000100000" w:firstRow="0" w:lastRow="0" w:firstColumn="0" w:lastColumn="0" w:oddVBand="0" w:evenVBand="0" w:oddHBand="1" w:evenHBand="0" w:firstRowFirstColumn="0" w:firstRowLastColumn="0" w:lastRowFirstColumn="0" w:lastRowLastColumn="0"/>
             </w:pPr>
-            <w:r>
-              <w:t>date de l’intervention</w:t>
+            <w:proofErr w:type="gramStart"/>
+            <w:r>
+              <w:t>date</w:t>
+            </w:r>
+            <w:proofErr w:type="gramEnd"/>
+            <w:r>
+              <w:t xml:space="preserve"> de l’intervention</w:t>
             </w:r>
           </w:p>
         </w:tc>
@@ -2250,9 +2861,11 @@
             <w:pPr>
               <w:cnfStyle w:val="000000100000" w:firstRow="0" w:lastRow="0" w:firstColumn="0" w:lastColumn="0" w:oddVBand="0" w:evenVBand="0" w:oddHBand="1" w:evenHBand="0" w:firstRowFirstColumn="0" w:firstRowLastColumn="0" w:lastRowFirstColumn="0" w:lastRowLastColumn="0"/>
             </w:pPr>
+            <w:proofErr w:type="gramStart"/>
             <w:r>
               <w:t>date</w:t>
             </w:r>
+            <w:proofErr w:type="gramEnd"/>
           </w:p>
         </w:tc>
         <w:tc>
@@ -2263,9 +2876,11 @@
             <w:pPr>
               <w:cnfStyle w:val="000000100000" w:firstRow="0" w:lastRow="0" w:firstColumn="0" w:lastColumn="0" w:oddVBand="0" w:evenVBand="0" w:oddHBand="1" w:evenHBand="0" w:firstRowFirstColumn="0" w:firstRowLastColumn="0" w:lastRowFirstColumn="0" w:lastRowLastColumn="0"/>
             </w:pPr>
+            <w:proofErr w:type="gramStart"/>
             <w:r>
               <w:t>obligatoire</w:t>
             </w:r>
+            <w:proofErr w:type="gramEnd"/>
           </w:p>
         </w:tc>
       </w:tr>
@@ -2285,9 +2900,16 @@
             <w:pPr>
               <w:cnfStyle w:val="000000000000" w:firstRow="0" w:lastRow="0" w:firstColumn="0" w:lastColumn="0" w:oddVBand="0" w:evenVBand="0" w:oddHBand="0" w:evenHBand="0" w:firstRowFirstColumn="0" w:firstRowLastColumn="0" w:lastRowFirstColumn="0" w:lastRowLastColumn="0"/>
             </w:pPr>
-            <w:r>
-              <w:t>intervention_duree</w:t>
-            </w:r>
+            <w:proofErr w:type="spellStart"/>
+            <w:proofErr w:type="gramStart"/>
+            <w:r>
+              <w:t>intervention</w:t>
+            </w:r>
+            <w:proofErr w:type="gramEnd"/>
+            <w:r>
+              <w:t>_duree</w:t>
+            </w:r>
+            <w:proofErr w:type="spellEnd"/>
           </w:p>
         </w:tc>
         <w:tc>
@@ -2298,8 +2920,15 @@
             <w:pPr>
               <w:cnfStyle w:val="000000000000" w:firstRow="0" w:lastRow="0" w:firstColumn="0" w:lastColumn="0" w:oddVBand="0" w:evenVBand="0" w:oddHBand="0" w:evenHBand="0" w:firstRowFirstColumn="0" w:firstRowLastColumn="0" w:lastRowFirstColumn="0" w:lastRowLastColumn="0"/>
             </w:pPr>
-            <w:r>
-              <w:t>duree de l’intervention en minutes</w:t>
+            <w:proofErr w:type="spellStart"/>
+            <w:proofErr w:type="gramStart"/>
+            <w:r>
+              <w:t>duree</w:t>
+            </w:r>
+            <w:proofErr w:type="spellEnd"/>
+            <w:proofErr w:type="gramEnd"/>
+            <w:r>
+              <w:t xml:space="preserve"> de l’intervention en minutes</w:t>
             </w:r>
           </w:p>
         </w:tc>
@@ -2311,8 +2940,18 @@
             <w:pPr>
               <w:cnfStyle w:val="000000000000" w:firstRow="0" w:lastRow="0" w:firstColumn="0" w:lastColumn="0" w:oddVBand="0" w:evenVBand="0" w:oddHBand="0" w:evenHBand="0" w:firstRowFirstColumn="0" w:firstRowLastColumn="0" w:lastRowFirstColumn="0" w:lastRowLastColumn="0"/>
             </w:pPr>
-            <w:r>
-              <w:t>int(5)</w:t>
+            <w:proofErr w:type="spellStart"/>
+            <w:proofErr w:type="gramStart"/>
+            <w:r>
+              <w:t>int</w:t>
+            </w:r>
+            <w:proofErr w:type="spellEnd"/>
+            <w:r>
+              <w:t>(</w:t>
+            </w:r>
+            <w:proofErr w:type="gramEnd"/>
+            <w:r>
+              <w:t>5)</w:t>
             </w:r>
           </w:p>
         </w:tc>
@@ -2324,9 +2963,11 @@
             <w:pPr>
               <w:cnfStyle w:val="000000000000" w:firstRow="0" w:lastRow="0" w:firstColumn="0" w:lastColumn="0" w:oddVBand="0" w:evenVBand="0" w:oddHBand="0" w:evenHBand="0" w:firstRowFirstColumn="0" w:firstRowLastColumn="0" w:lastRowFirstColumn="0" w:lastRowLastColumn="0"/>
             </w:pPr>
+            <w:proofErr w:type="gramStart"/>
             <w:r>
               <w:t>obligatoire</w:t>
             </w:r>
+            <w:proofErr w:type="gramEnd"/>
           </w:p>
         </w:tc>
       </w:tr>
@@ -2340,9 +2981,19 @@
             <w:tcW w:w="1405" w:type="dxa"/>
           </w:tcPr>
           <w:p>
-            <w:r>
-              <w:t>Mecanicien</w:t>
-            </w:r>
+            <w:proofErr w:type="spellStart"/>
+            <w:proofErr w:type="gramStart"/>
+            <w:r>
+              <w:t>m</w:t>
+            </w:r>
+            <w:r>
+              <w:t>ecanicien</w:t>
+            </w:r>
+            <w:r>
+              <w:t>s</w:t>
+            </w:r>
+            <w:proofErr w:type="spellEnd"/>
+            <w:proofErr w:type="gramEnd"/>
           </w:p>
         </w:tc>
         <w:tc>
@@ -2353,9 +3004,16 @@
             <w:pPr>
               <w:cnfStyle w:val="000000100000" w:firstRow="0" w:lastRow="0" w:firstColumn="0" w:lastColumn="0" w:oddVBand="0" w:evenVBand="0" w:oddHBand="1" w:evenHBand="0" w:firstRowFirstColumn="0" w:firstRowLastColumn="0" w:lastRowFirstColumn="0" w:lastRowLastColumn="0"/>
             </w:pPr>
-            <w:r>
-              <w:t>mecanicien_id</w:t>
-            </w:r>
+            <w:proofErr w:type="spellStart"/>
+            <w:proofErr w:type="gramStart"/>
+            <w:r>
+              <w:t>mecanicien</w:t>
+            </w:r>
+            <w:proofErr w:type="gramEnd"/>
+            <w:r>
+              <w:t>_id</w:t>
+            </w:r>
+            <w:proofErr w:type="spellEnd"/>
           </w:p>
         </w:tc>
         <w:tc>
@@ -2366,9 +3024,19 @@
             <w:pPr>
               <w:cnfStyle w:val="000000100000" w:firstRow="0" w:lastRow="0" w:firstColumn="0" w:lastColumn="0" w:oddVBand="0" w:evenVBand="0" w:oddHBand="1" w:evenHBand="0" w:firstRowFirstColumn="0" w:firstRowLastColumn="0" w:lastRowFirstColumn="0" w:lastRowLastColumn="0"/>
             </w:pPr>
-            <w:r>
-              <w:t>identifiant du mecanicien</w:t>
-            </w:r>
+            <w:proofErr w:type="gramStart"/>
+            <w:r>
+              <w:t>identifiant</w:t>
+            </w:r>
+            <w:proofErr w:type="gramEnd"/>
+            <w:r>
+              <w:t xml:space="preserve"> du </w:t>
+            </w:r>
+            <w:proofErr w:type="spellStart"/>
+            <w:r>
+              <w:t>mecanicien</w:t>
+            </w:r>
+            <w:proofErr w:type="spellEnd"/>
           </w:p>
         </w:tc>
         <w:tc>
@@ -2379,8 +3047,18 @@
             <w:pPr>
               <w:cnfStyle w:val="000000100000" w:firstRow="0" w:lastRow="0" w:firstColumn="0" w:lastColumn="0" w:oddVBand="0" w:evenVBand="0" w:oddHBand="1" w:evenHBand="0" w:firstRowFirstColumn="0" w:firstRowLastColumn="0" w:lastRowFirstColumn="0" w:lastRowLastColumn="0"/>
             </w:pPr>
-            <w:r>
-              <w:t>int(11)</w:t>
+            <w:proofErr w:type="spellStart"/>
+            <w:proofErr w:type="gramStart"/>
+            <w:r>
+              <w:t>int</w:t>
+            </w:r>
+            <w:proofErr w:type="spellEnd"/>
+            <w:r>
+              <w:t>(</w:t>
+            </w:r>
+            <w:proofErr w:type="gramEnd"/>
+            <w:r>
+              <w:t>11)</w:t>
             </w:r>
           </w:p>
         </w:tc>
@@ -2392,8 +3070,13 @@
             <w:pPr>
               <w:cnfStyle w:val="000000100000" w:firstRow="0" w:lastRow="0" w:firstColumn="0" w:lastColumn="0" w:oddVBand="0" w:evenVBand="0" w:oddHBand="1" w:evenHBand="0" w:firstRowFirstColumn="0" w:firstRowLastColumn="0" w:lastRowFirstColumn="0" w:lastRowLastColumn="0"/>
             </w:pPr>
-            <w:r>
-              <w:t>identifiant, ai</w:t>
+            <w:proofErr w:type="gramStart"/>
+            <w:r>
+              <w:t>identifiant</w:t>
+            </w:r>
+            <w:proofErr w:type="gramEnd"/>
+            <w:r>
+              <w:t>, ai</w:t>
             </w:r>
           </w:p>
         </w:tc>
@@ -2414,9 +3097,16 @@
             <w:pPr>
               <w:cnfStyle w:val="000000000000" w:firstRow="0" w:lastRow="0" w:firstColumn="0" w:lastColumn="0" w:oddVBand="0" w:evenVBand="0" w:oddHBand="0" w:evenHBand="0" w:firstRowFirstColumn="0" w:firstRowLastColumn="0" w:lastRowFirstColumn="0" w:lastRowLastColumn="0"/>
             </w:pPr>
-            <w:r>
-              <w:t>mecanicien_nom</w:t>
-            </w:r>
+            <w:proofErr w:type="spellStart"/>
+            <w:proofErr w:type="gramStart"/>
+            <w:r>
+              <w:t>mecanicien</w:t>
+            </w:r>
+            <w:proofErr w:type="gramEnd"/>
+            <w:r>
+              <w:t>_nom</w:t>
+            </w:r>
+            <w:proofErr w:type="spellEnd"/>
           </w:p>
         </w:tc>
         <w:tc>
@@ -2427,8 +3117,13 @@
             <w:pPr>
               <w:cnfStyle w:val="000000000000" w:firstRow="0" w:lastRow="0" w:firstColumn="0" w:lastColumn="0" w:oddVBand="0" w:evenVBand="0" w:oddHBand="0" w:evenHBand="0" w:firstRowFirstColumn="0" w:firstRowLastColumn="0" w:lastRowFirstColumn="0" w:lastRowLastColumn="0"/>
             </w:pPr>
-            <w:r>
-              <w:t>nom du mécanicien</w:t>
+            <w:proofErr w:type="gramStart"/>
+            <w:r>
+              <w:t>nom</w:t>
+            </w:r>
+            <w:proofErr w:type="gramEnd"/>
+            <w:r>
+              <w:t xml:space="preserve"> du mécanicien</w:t>
             </w:r>
           </w:p>
         </w:tc>
@@ -2440,8 +3135,13 @@
             <w:pPr>
               <w:cnfStyle w:val="000000000000" w:firstRow="0" w:lastRow="0" w:firstColumn="0" w:lastColumn="0" w:oddVBand="0" w:evenVBand="0" w:oddHBand="0" w:evenHBand="0" w:firstRowFirstColumn="0" w:firstRowLastColumn="0" w:lastRowFirstColumn="0" w:lastRowLastColumn="0"/>
             </w:pPr>
-            <w:r>
-              <w:t>varchar(50)</w:t>
+            <w:proofErr w:type="gramStart"/>
+            <w:r>
+              <w:t>varchar(</w:t>
+            </w:r>
+            <w:proofErr w:type="gramEnd"/>
+            <w:r>
+              <w:t>50)</w:t>
             </w:r>
           </w:p>
         </w:tc>
@@ -2453,9 +3153,11 @@
             <w:pPr>
               <w:cnfStyle w:val="000000000000" w:firstRow="0" w:lastRow="0" w:firstColumn="0" w:lastColumn="0" w:oddVBand="0" w:evenVBand="0" w:oddHBand="0" w:evenHBand="0" w:firstRowFirstColumn="0" w:firstRowLastColumn="0" w:lastRowFirstColumn="0" w:lastRowLastColumn="0"/>
             </w:pPr>
+            <w:proofErr w:type="gramStart"/>
             <w:r>
               <w:t>obligatoire</w:t>
             </w:r>
+            <w:proofErr w:type="gramEnd"/>
           </w:p>
         </w:tc>
       </w:tr>
@@ -2478,9 +3180,16 @@
             <w:pPr>
               <w:cnfStyle w:val="000000100000" w:firstRow="0" w:lastRow="0" w:firstColumn="0" w:lastColumn="0" w:oddVBand="0" w:evenVBand="0" w:oddHBand="1" w:evenHBand="0" w:firstRowFirstColumn="0" w:firstRowLastColumn="0" w:lastRowFirstColumn="0" w:lastRowLastColumn="0"/>
             </w:pPr>
-            <w:r>
-              <w:t>mecanicien_prenom</w:t>
-            </w:r>
+            <w:proofErr w:type="spellStart"/>
+            <w:proofErr w:type="gramStart"/>
+            <w:r>
+              <w:t>mecanicien</w:t>
+            </w:r>
+            <w:proofErr w:type="gramEnd"/>
+            <w:r>
+              <w:t>_prenom</w:t>
+            </w:r>
+            <w:proofErr w:type="spellEnd"/>
           </w:p>
         </w:tc>
         <w:tc>
@@ -2491,9 +3200,21 @@
             <w:pPr>
               <w:cnfStyle w:val="000000100000" w:firstRow="0" w:lastRow="0" w:firstColumn="0" w:lastColumn="0" w:oddVBand="0" w:evenVBand="0" w:oddHBand="1" w:evenHBand="0" w:firstRowFirstColumn="0" w:firstRowLastColumn="0" w:lastRowFirstColumn="0" w:lastRowLastColumn="0"/>
             </w:pPr>
-            <w:r>
-              <w:t>prenom du mecanicien</w:t>
-            </w:r>
+            <w:proofErr w:type="spellStart"/>
+            <w:proofErr w:type="gramStart"/>
+            <w:r>
+              <w:t>prenom</w:t>
+            </w:r>
+            <w:proofErr w:type="spellEnd"/>
+            <w:proofErr w:type="gramEnd"/>
+            <w:r>
+              <w:t xml:space="preserve"> du </w:t>
+            </w:r>
+            <w:proofErr w:type="spellStart"/>
+            <w:r>
+              <w:t>mecanicien</w:t>
+            </w:r>
+            <w:proofErr w:type="spellEnd"/>
           </w:p>
         </w:tc>
         <w:tc>
@@ -2504,8 +3225,13 @@
             <w:pPr>
               <w:cnfStyle w:val="000000100000" w:firstRow="0" w:lastRow="0" w:firstColumn="0" w:lastColumn="0" w:oddVBand="0" w:evenVBand="0" w:oddHBand="1" w:evenHBand="0" w:firstRowFirstColumn="0" w:firstRowLastColumn="0" w:lastRowFirstColumn="0" w:lastRowLastColumn="0"/>
             </w:pPr>
-            <w:r>
-              <w:t>varchar(50)</w:t>
+            <w:proofErr w:type="gramStart"/>
+            <w:r>
+              <w:t>varchar(</w:t>
+            </w:r>
+            <w:proofErr w:type="gramEnd"/>
+            <w:r>
+              <w:t>50)</w:t>
             </w:r>
           </w:p>
         </w:tc>
@@ -2517,9 +3243,11 @@
             <w:pPr>
               <w:cnfStyle w:val="000000100000" w:firstRow="0" w:lastRow="0" w:firstColumn="0" w:lastColumn="0" w:oddVBand="0" w:evenVBand="0" w:oddHBand="1" w:evenHBand="0" w:firstRowFirstColumn="0" w:firstRowLastColumn="0" w:lastRowFirstColumn="0" w:lastRowLastColumn="0"/>
             </w:pPr>
+            <w:proofErr w:type="gramStart"/>
             <w:r>
               <w:t>obligatoire</w:t>
             </w:r>
+            <w:proofErr w:type="gramEnd"/>
           </w:p>
         </w:tc>
       </w:tr>
@@ -2539,9 +3267,16 @@
             <w:pPr>
               <w:cnfStyle w:val="000000000000" w:firstRow="0" w:lastRow="0" w:firstColumn="0" w:lastColumn="0" w:oddVBand="0" w:evenVBand="0" w:oddHBand="0" w:evenHBand="0" w:firstRowFirstColumn="0" w:firstRowLastColumn="0" w:lastRowFirstColumn="0" w:lastRowLastColumn="0"/>
             </w:pPr>
-            <w:r>
-              <w:t>mecanicien_telephone</w:t>
-            </w:r>
+            <w:proofErr w:type="spellStart"/>
+            <w:proofErr w:type="gramStart"/>
+            <w:r>
+              <w:t>mecanicien</w:t>
+            </w:r>
+            <w:proofErr w:type="gramEnd"/>
+            <w:r>
+              <w:t>_telephone</w:t>
+            </w:r>
+            <w:proofErr w:type="spellEnd"/>
           </w:p>
         </w:tc>
         <w:tc>
@@ -2552,8 +3287,15 @@
             <w:pPr>
               <w:cnfStyle w:val="000000000000" w:firstRow="0" w:lastRow="0" w:firstColumn="0" w:lastColumn="0" w:oddVBand="0" w:evenVBand="0" w:oddHBand="0" w:evenHBand="0" w:firstRowFirstColumn="0" w:firstRowLastColumn="0" w:lastRowFirstColumn="0" w:lastRowLastColumn="0"/>
             </w:pPr>
-            <w:r>
-              <w:t>numero de téléphone du mécanicien</w:t>
+            <w:proofErr w:type="spellStart"/>
+            <w:proofErr w:type="gramStart"/>
+            <w:r>
+              <w:t>numero</w:t>
+            </w:r>
+            <w:proofErr w:type="spellEnd"/>
+            <w:proofErr w:type="gramEnd"/>
+            <w:r>
+              <w:t xml:space="preserve"> de téléphone du mécanicien</w:t>
             </w:r>
           </w:p>
         </w:tc>
@@ -2565,8 +3307,13 @@
             <w:pPr>
               <w:cnfStyle w:val="000000000000" w:firstRow="0" w:lastRow="0" w:firstColumn="0" w:lastColumn="0" w:oddVBand="0" w:evenVBand="0" w:oddHBand="0" w:evenHBand="0" w:firstRowFirstColumn="0" w:firstRowLastColumn="0" w:lastRowFirstColumn="0" w:lastRowLastColumn="0"/>
             </w:pPr>
-            <w:r>
-              <w:t>char(8)</w:t>
+            <w:proofErr w:type="gramStart"/>
+            <w:r>
+              <w:t>char(</w:t>
+            </w:r>
+            <w:proofErr w:type="gramEnd"/>
+            <w:r>
+              <w:t>8)</w:t>
             </w:r>
           </w:p>
         </w:tc>
@@ -2578,9 +3325,11 @@
             <w:pPr>
               <w:cnfStyle w:val="000000000000" w:firstRow="0" w:lastRow="0" w:firstColumn="0" w:lastColumn="0" w:oddVBand="0" w:evenVBand="0" w:oddHBand="0" w:evenHBand="0" w:firstRowFirstColumn="0" w:firstRowLastColumn="0" w:lastRowFirstColumn="0" w:lastRowLastColumn="0"/>
             </w:pPr>
+            <w:proofErr w:type="gramStart"/>
             <w:r>
               <w:t>obligatoire</w:t>
             </w:r>
+            <w:proofErr w:type="gramEnd"/>
           </w:p>
         </w:tc>
       </w:tr>
@@ -2594,9 +3343,17 @@
             <w:tcW w:w="1405" w:type="dxa"/>
           </w:tcPr>
           <w:p>
-            <w:r>
-              <w:t>Pilote</w:t>
-            </w:r>
+            <w:proofErr w:type="gramStart"/>
+            <w:r>
+              <w:t>p</w:t>
+            </w:r>
+            <w:r>
+              <w:t>ilote</w:t>
+            </w:r>
+            <w:r>
+              <w:t>s</w:t>
+            </w:r>
+            <w:proofErr w:type="gramEnd"/>
           </w:p>
         </w:tc>
         <w:tc>
@@ -2607,9 +3364,16 @@
             <w:pPr>
               <w:cnfStyle w:val="000000100000" w:firstRow="0" w:lastRow="0" w:firstColumn="0" w:lastColumn="0" w:oddVBand="0" w:evenVBand="0" w:oddHBand="1" w:evenHBand="0" w:firstRowFirstColumn="0" w:firstRowLastColumn="0" w:lastRowFirstColumn="0" w:lastRowLastColumn="0"/>
             </w:pPr>
-            <w:r>
-              <w:t>pilote_brevet</w:t>
-            </w:r>
+            <w:proofErr w:type="spellStart"/>
+            <w:proofErr w:type="gramStart"/>
+            <w:r>
+              <w:t>pilote</w:t>
+            </w:r>
+            <w:proofErr w:type="gramEnd"/>
+            <w:r>
+              <w:t>_brevet</w:t>
+            </w:r>
+            <w:proofErr w:type="spellEnd"/>
           </w:p>
         </w:tc>
         <w:tc>
@@ -2620,8 +3384,13 @@
             <w:pPr>
               <w:cnfStyle w:val="000000100000" w:firstRow="0" w:lastRow="0" w:firstColumn="0" w:lastColumn="0" w:oddVBand="0" w:evenVBand="0" w:oddHBand="1" w:evenHBand="0" w:firstRowFirstColumn="0" w:firstRowLastColumn="0" w:lastRowFirstColumn="0" w:lastRowLastColumn="0"/>
             </w:pPr>
-            <w:r>
-              <w:t>numéro de brevet du pilote</w:t>
+            <w:proofErr w:type="gramStart"/>
+            <w:r>
+              <w:t>numéro</w:t>
+            </w:r>
+            <w:proofErr w:type="gramEnd"/>
+            <w:r>
+              <w:t xml:space="preserve"> de brevet du pilote</w:t>
             </w:r>
           </w:p>
         </w:tc>
@@ -2633,8 +3402,13 @@
             <w:pPr>
               <w:cnfStyle w:val="000000100000" w:firstRow="0" w:lastRow="0" w:firstColumn="0" w:lastColumn="0" w:oddVBand="0" w:evenVBand="0" w:oddHBand="1" w:evenHBand="0" w:firstRowFirstColumn="0" w:firstRowLastColumn="0" w:lastRowFirstColumn="0" w:lastRowLastColumn="0"/>
             </w:pPr>
-            <w:r>
-              <w:t>varchar(50)</w:t>
+            <w:proofErr w:type="gramStart"/>
+            <w:r>
+              <w:t>varchar(</w:t>
+            </w:r>
+            <w:proofErr w:type="gramEnd"/>
+            <w:r>
+              <w:t>50)</w:t>
             </w:r>
           </w:p>
         </w:tc>
@@ -2646,9 +3420,11 @@
             <w:pPr>
               <w:cnfStyle w:val="000000100000" w:firstRow="0" w:lastRow="0" w:firstColumn="0" w:lastColumn="0" w:oddVBand="0" w:evenVBand="0" w:oddHBand="1" w:evenHBand="0" w:firstRowFirstColumn="0" w:firstRowLastColumn="0" w:lastRowFirstColumn="0" w:lastRowLastColumn="0"/>
             </w:pPr>
+            <w:proofErr w:type="gramStart"/>
             <w:r>
               <w:t>identifiant</w:t>
             </w:r>
+            <w:proofErr w:type="gramEnd"/>
           </w:p>
         </w:tc>
       </w:tr>
@@ -2668,9 +3444,16 @@
             <w:pPr>
               <w:cnfStyle w:val="000000000000" w:firstRow="0" w:lastRow="0" w:firstColumn="0" w:lastColumn="0" w:oddVBand="0" w:evenVBand="0" w:oddHBand="0" w:evenHBand="0" w:firstRowFirstColumn="0" w:firstRowLastColumn="0" w:lastRowFirstColumn="0" w:lastRowLastColumn="0"/>
             </w:pPr>
-            <w:r>
-              <w:t>pilote_nom</w:t>
-            </w:r>
+            <w:proofErr w:type="spellStart"/>
+            <w:proofErr w:type="gramStart"/>
+            <w:r>
+              <w:t>pilote</w:t>
+            </w:r>
+            <w:proofErr w:type="gramEnd"/>
+            <w:r>
+              <w:t>_nom</w:t>
+            </w:r>
+            <w:proofErr w:type="spellEnd"/>
           </w:p>
         </w:tc>
         <w:tc>
@@ -2681,8 +3464,13 @@
             <w:pPr>
               <w:cnfStyle w:val="000000000000" w:firstRow="0" w:lastRow="0" w:firstColumn="0" w:lastColumn="0" w:oddVBand="0" w:evenVBand="0" w:oddHBand="0" w:evenHBand="0" w:firstRowFirstColumn="0" w:firstRowLastColumn="0" w:lastRowFirstColumn="0" w:lastRowLastColumn="0"/>
             </w:pPr>
-            <w:r>
-              <w:t>nom du pilote</w:t>
+            <w:proofErr w:type="gramStart"/>
+            <w:r>
+              <w:t>nom</w:t>
+            </w:r>
+            <w:proofErr w:type="gramEnd"/>
+            <w:r>
+              <w:t xml:space="preserve"> du pilote</w:t>
             </w:r>
           </w:p>
         </w:tc>
@@ -2694,8 +3482,13 @@
             <w:pPr>
               <w:cnfStyle w:val="000000000000" w:firstRow="0" w:lastRow="0" w:firstColumn="0" w:lastColumn="0" w:oddVBand="0" w:evenVBand="0" w:oddHBand="0" w:evenHBand="0" w:firstRowFirstColumn="0" w:firstRowLastColumn="0" w:lastRowFirstColumn="0" w:lastRowLastColumn="0"/>
             </w:pPr>
-            <w:r>
-              <w:t>varchar(50)</w:t>
+            <w:proofErr w:type="gramStart"/>
+            <w:r>
+              <w:t>varchar(</w:t>
+            </w:r>
+            <w:proofErr w:type="gramEnd"/>
+            <w:r>
+              <w:t>50)</w:t>
             </w:r>
           </w:p>
         </w:tc>
@@ -2707,9 +3500,11 @@
             <w:pPr>
               <w:cnfStyle w:val="000000000000" w:firstRow="0" w:lastRow="0" w:firstColumn="0" w:lastColumn="0" w:oddVBand="0" w:evenVBand="0" w:oddHBand="0" w:evenHBand="0" w:firstRowFirstColumn="0" w:firstRowLastColumn="0" w:lastRowFirstColumn="0" w:lastRowLastColumn="0"/>
             </w:pPr>
+            <w:proofErr w:type="gramStart"/>
             <w:r>
               <w:t>obligatoire</w:t>
             </w:r>
+            <w:proofErr w:type="gramEnd"/>
           </w:p>
         </w:tc>
       </w:tr>
@@ -2732,9 +3527,16 @@
             <w:pPr>
               <w:cnfStyle w:val="000000100000" w:firstRow="0" w:lastRow="0" w:firstColumn="0" w:lastColumn="0" w:oddVBand="0" w:evenVBand="0" w:oddHBand="1" w:evenHBand="0" w:firstRowFirstColumn="0" w:firstRowLastColumn="0" w:lastRowFirstColumn="0" w:lastRowLastColumn="0"/>
             </w:pPr>
-            <w:r>
-              <w:t>pilote_prenom</w:t>
-            </w:r>
+            <w:proofErr w:type="spellStart"/>
+            <w:proofErr w:type="gramStart"/>
+            <w:r>
+              <w:t>pilote</w:t>
+            </w:r>
+            <w:proofErr w:type="gramEnd"/>
+            <w:r>
+              <w:t>_prenom</w:t>
+            </w:r>
+            <w:proofErr w:type="spellEnd"/>
           </w:p>
         </w:tc>
         <w:tc>
@@ -2745,8 +3547,13 @@
             <w:pPr>
               <w:cnfStyle w:val="000000100000" w:firstRow="0" w:lastRow="0" w:firstColumn="0" w:lastColumn="0" w:oddVBand="0" w:evenVBand="0" w:oddHBand="1" w:evenHBand="0" w:firstRowFirstColumn="0" w:firstRowLastColumn="0" w:lastRowFirstColumn="0" w:lastRowLastColumn="0"/>
             </w:pPr>
-            <w:r>
-              <w:t>prénom du pilote</w:t>
+            <w:proofErr w:type="gramStart"/>
+            <w:r>
+              <w:t>prénom</w:t>
+            </w:r>
+            <w:proofErr w:type="gramEnd"/>
+            <w:r>
+              <w:t xml:space="preserve"> du pilote</w:t>
             </w:r>
           </w:p>
         </w:tc>
@@ -2758,8 +3565,13 @@
             <w:pPr>
               <w:cnfStyle w:val="000000100000" w:firstRow="0" w:lastRow="0" w:firstColumn="0" w:lastColumn="0" w:oddVBand="0" w:evenVBand="0" w:oddHBand="1" w:evenHBand="0" w:firstRowFirstColumn="0" w:firstRowLastColumn="0" w:lastRowFirstColumn="0" w:lastRowLastColumn="0"/>
             </w:pPr>
-            <w:r>
-              <w:t>varchar(50)</w:t>
+            <w:proofErr w:type="gramStart"/>
+            <w:r>
+              <w:t>varchar(</w:t>
+            </w:r>
+            <w:proofErr w:type="gramEnd"/>
+            <w:r>
+              <w:t>50)</w:t>
             </w:r>
           </w:p>
         </w:tc>
@@ -2771,9 +3583,11 @@
             <w:pPr>
               <w:cnfStyle w:val="000000100000" w:firstRow="0" w:lastRow="0" w:firstColumn="0" w:lastColumn="0" w:oddVBand="0" w:evenVBand="0" w:oddHBand="1" w:evenHBand="0" w:firstRowFirstColumn="0" w:firstRowLastColumn="0" w:lastRowFirstColumn="0" w:lastRowLastColumn="0"/>
             </w:pPr>
+            <w:proofErr w:type="gramStart"/>
             <w:r>
               <w:t>obligatoire</w:t>
             </w:r>
+            <w:proofErr w:type="gramEnd"/>
           </w:p>
         </w:tc>
       </w:tr>
@@ -2793,9 +3607,16 @@
             <w:pPr>
               <w:cnfStyle w:val="000000000000" w:firstRow="0" w:lastRow="0" w:firstColumn="0" w:lastColumn="0" w:oddVBand="0" w:evenVBand="0" w:oddHBand="0" w:evenHBand="0" w:firstRowFirstColumn="0" w:firstRowLastColumn="0" w:lastRowFirstColumn="0" w:lastRowLastColumn="0"/>
             </w:pPr>
-            <w:r>
-              <w:t>pilote_telephone</w:t>
-            </w:r>
+            <w:proofErr w:type="spellStart"/>
+            <w:proofErr w:type="gramStart"/>
+            <w:r>
+              <w:t>pilote</w:t>
+            </w:r>
+            <w:proofErr w:type="gramEnd"/>
+            <w:r>
+              <w:t>_telephone</w:t>
+            </w:r>
+            <w:proofErr w:type="spellEnd"/>
           </w:p>
         </w:tc>
         <w:tc>
@@ -2806,8 +3627,13 @@
             <w:pPr>
               <w:cnfStyle w:val="000000000000" w:firstRow="0" w:lastRow="0" w:firstColumn="0" w:lastColumn="0" w:oddVBand="0" w:evenVBand="0" w:oddHBand="0" w:evenHBand="0" w:firstRowFirstColumn="0" w:firstRowLastColumn="0" w:lastRowFirstColumn="0" w:lastRowLastColumn="0"/>
             </w:pPr>
-            <w:r>
-              <w:t>numéro de téléphone du pilote</w:t>
+            <w:proofErr w:type="gramStart"/>
+            <w:r>
+              <w:t>numéro</w:t>
+            </w:r>
+            <w:proofErr w:type="gramEnd"/>
+            <w:r>
+              <w:t xml:space="preserve"> de téléphone du pilote</w:t>
             </w:r>
           </w:p>
         </w:tc>
@@ -2819,8 +3645,13 @@
             <w:pPr>
               <w:cnfStyle w:val="000000000000" w:firstRow="0" w:lastRow="0" w:firstColumn="0" w:lastColumn="0" w:oddVBand="0" w:evenVBand="0" w:oddHBand="0" w:evenHBand="0" w:firstRowFirstColumn="0" w:firstRowLastColumn="0" w:lastRowFirstColumn="0" w:lastRowLastColumn="0"/>
             </w:pPr>
-            <w:r>
-              <w:t>char(8)</w:t>
+            <w:proofErr w:type="gramStart"/>
+            <w:r>
+              <w:t>char(</w:t>
+            </w:r>
+            <w:proofErr w:type="gramEnd"/>
+            <w:r>
+              <w:t>8)</w:t>
             </w:r>
           </w:p>
         </w:tc>
@@ -2832,9 +3663,11 @@
             <w:pPr>
               <w:cnfStyle w:val="000000000000" w:firstRow="0" w:lastRow="0" w:firstColumn="0" w:lastColumn="0" w:oddVBand="0" w:evenVBand="0" w:oddHBand="0" w:evenHBand="0" w:firstRowFirstColumn="0" w:firstRowLastColumn="0" w:lastRowFirstColumn="0" w:lastRowLastColumn="0"/>
             </w:pPr>
+            <w:proofErr w:type="gramStart"/>
             <w:r>
               <w:t>obligatoire</w:t>
             </w:r>
+            <w:proofErr w:type="gramEnd"/>
           </w:p>
         </w:tc>
       </w:tr>
@@ -2848,9 +3681,17 @@
             <w:tcW w:w="1405" w:type="dxa"/>
           </w:tcPr>
           <w:p>
-            <w:r>
-              <w:t>Vol</w:t>
-            </w:r>
+            <w:proofErr w:type="gramStart"/>
+            <w:r>
+              <w:t>v</w:t>
+            </w:r>
+            <w:r>
+              <w:t>ol</w:t>
+            </w:r>
+            <w:r>
+              <w:t>s</w:t>
+            </w:r>
+            <w:proofErr w:type="gramEnd"/>
           </w:p>
         </w:tc>
         <w:tc>
@@ -2861,9 +3702,16 @@
             <w:pPr>
               <w:cnfStyle w:val="000000100000" w:firstRow="0" w:lastRow="0" w:firstColumn="0" w:lastColumn="0" w:oddVBand="0" w:evenVBand="0" w:oddHBand="1" w:evenHBand="0" w:firstRowFirstColumn="0" w:firstRowLastColumn="0" w:lastRowFirstColumn="0" w:lastRowLastColumn="0"/>
             </w:pPr>
-            <w:r>
-              <w:t>vol_id</w:t>
-            </w:r>
+            <w:proofErr w:type="spellStart"/>
+            <w:proofErr w:type="gramStart"/>
+            <w:r>
+              <w:t>vol</w:t>
+            </w:r>
+            <w:proofErr w:type="gramEnd"/>
+            <w:r>
+              <w:t>_id</w:t>
+            </w:r>
+            <w:proofErr w:type="spellEnd"/>
           </w:p>
         </w:tc>
         <w:tc>
@@ -2874,8 +3722,13 @@
             <w:pPr>
               <w:cnfStyle w:val="000000100000" w:firstRow="0" w:lastRow="0" w:firstColumn="0" w:lastColumn="0" w:oddVBand="0" w:evenVBand="0" w:oddHBand="1" w:evenHBand="0" w:firstRowFirstColumn="0" w:firstRowLastColumn="0" w:lastRowFirstColumn="0" w:lastRowLastColumn="0"/>
             </w:pPr>
-            <w:r>
-              <w:t>identifiant du vol du pilote</w:t>
+            <w:proofErr w:type="gramStart"/>
+            <w:r>
+              <w:t>identifiant</w:t>
+            </w:r>
+            <w:proofErr w:type="gramEnd"/>
+            <w:r>
+              <w:t xml:space="preserve"> du vol du pilote</w:t>
             </w:r>
           </w:p>
         </w:tc>
@@ -2887,8 +3740,18 @@
             <w:pPr>
               <w:cnfStyle w:val="000000100000" w:firstRow="0" w:lastRow="0" w:firstColumn="0" w:lastColumn="0" w:oddVBand="0" w:evenVBand="0" w:oddHBand="1" w:evenHBand="0" w:firstRowFirstColumn="0" w:firstRowLastColumn="0" w:lastRowFirstColumn="0" w:lastRowLastColumn="0"/>
             </w:pPr>
-            <w:r>
-              <w:t>int(11)</w:t>
+            <w:proofErr w:type="spellStart"/>
+            <w:proofErr w:type="gramStart"/>
+            <w:r>
+              <w:t>int</w:t>
+            </w:r>
+            <w:proofErr w:type="spellEnd"/>
+            <w:r>
+              <w:t>(</w:t>
+            </w:r>
+            <w:proofErr w:type="gramEnd"/>
+            <w:r>
+              <w:t>11)</w:t>
             </w:r>
           </w:p>
         </w:tc>
@@ -2900,9 +3763,13 @@
             <w:pPr>
               <w:cnfStyle w:val="000000100000" w:firstRow="0" w:lastRow="0" w:firstColumn="0" w:lastColumn="0" w:oddVBand="0" w:evenVBand="0" w:oddHBand="1" w:evenHBand="0" w:firstRowFirstColumn="0" w:firstRowLastColumn="0" w:lastRowFirstColumn="0" w:lastRowLastColumn="0"/>
             </w:pPr>
+            <w:proofErr w:type="spellStart"/>
+            <w:proofErr w:type="gramStart"/>
             <w:r>
               <w:t>identifiant,ai</w:t>
             </w:r>
+            <w:proofErr w:type="spellEnd"/>
+            <w:proofErr w:type="gramEnd"/>
           </w:p>
         </w:tc>
       </w:tr>
@@ -2922,12 +3789,19 @@
             <w:pPr>
               <w:cnfStyle w:val="000000000000" w:firstRow="0" w:lastRow="0" w:firstColumn="0" w:lastColumn="0" w:oddVBand="0" w:evenVBand="0" w:oddHBand="0" w:evenHBand="0" w:firstRowFirstColumn="0" w:firstRowLastColumn="0" w:lastRowFirstColumn="0" w:lastRowLastColumn="0"/>
             </w:pPr>
-            <w:r>
-              <w:t>vol_date</w:t>
+            <w:proofErr w:type="spellStart"/>
+            <w:proofErr w:type="gramStart"/>
+            <w:r>
+              <w:t>vol</w:t>
+            </w:r>
+            <w:proofErr w:type="gramEnd"/>
+            <w:r>
+              <w:t>_date</w:t>
             </w:r>
             <w:r>
               <w:t>_heure_depart</w:t>
             </w:r>
+            <w:proofErr w:type="spellEnd"/>
           </w:p>
         </w:tc>
         <w:tc>
@@ -2938,8 +3812,13 @@
             <w:pPr>
               <w:cnfStyle w:val="000000000000" w:firstRow="0" w:lastRow="0" w:firstColumn="0" w:lastColumn="0" w:oddVBand="0" w:evenVBand="0" w:oddHBand="0" w:evenHBand="0" w:firstRowFirstColumn="0" w:firstRowLastColumn="0" w:lastRowFirstColumn="0" w:lastRowLastColumn="0"/>
             </w:pPr>
-            <w:r>
-              <w:t xml:space="preserve">date </w:t>
+            <w:proofErr w:type="gramStart"/>
+            <w:r>
+              <w:t>date</w:t>
+            </w:r>
+            <w:proofErr w:type="gramEnd"/>
+            <w:r>
+              <w:t xml:space="preserve"> </w:t>
             </w:r>
             <w:r>
               <w:t xml:space="preserve">et heure de départ </w:t>
@@ -2957,12 +3836,16 @@
             <w:pPr>
               <w:cnfStyle w:val="000000000000" w:firstRow="0" w:lastRow="0" w:firstColumn="0" w:lastColumn="0" w:oddVBand="0" w:evenVBand="0" w:oddHBand="0" w:evenHBand="0" w:firstRowFirstColumn="0" w:firstRowLastColumn="0" w:lastRowFirstColumn="0" w:lastRowLastColumn="0"/>
             </w:pPr>
+            <w:proofErr w:type="spellStart"/>
+            <w:proofErr w:type="gramStart"/>
             <w:r>
               <w:t>date</w:t>
             </w:r>
             <w:r>
               <w:t>time</w:t>
             </w:r>
+            <w:proofErr w:type="spellEnd"/>
+            <w:proofErr w:type="gramEnd"/>
           </w:p>
         </w:tc>
         <w:tc>
@@ -2973,9 +3856,11 @@
             <w:pPr>
               <w:cnfStyle w:val="000000000000" w:firstRow="0" w:lastRow="0" w:firstColumn="0" w:lastColumn="0" w:oddVBand="0" w:evenVBand="0" w:oddHBand="0" w:evenHBand="0" w:firstRowFirstColumn="0" w:firstRowLastColumn="0" w:lastRowFirstColumn="0" w:lastRowLastColumn="0"/>
             </w:pPr>
+            <w:proofErr w:type="gramStart"/>
             <w:r>
               <w:t>obligatoire</w:t>
             </w:r>
+            <w:proofErr w:type="gramEnd"/>
           </w:p>
         </w:tc>
       </w:tr>
@@ -2998,9 +3883,16 @@
             <w:pPr>
               <w:cnfStyle w:val="000000100000" w:firstRow="0" w:lastRow="0" w:firstColumn="0" w:lastColumn="0" w:oddVBand="0" w:evenVBand="0" w:oddHBand="1" w:evenHBand="0" w:firstRowFirstColumn="0" w:firstRowLastColumn="0" w:lastRowFirstColumn="0" w:lastRowLastColumn="0"/>
             </w:pPr>
-            <w:r>
-              <w:t>vol_date_heure_retour</w:t>
-            </w:r>
+            <w:proofErr w:type="spellStart"/>
+            <w:proofErr w:type="gramStart"/>
+            <w:r>
+              <w:t>vol</w:t>
+            </w:r>
+            <w:proofErr w:type="gramEnd"/>
+            <w:r>
+              <w:t>_date_heure_retour</w:t>
+            </w:r>
+            <w:proofErr w:type="spellEnd"/>
           </w:p>
         </w:tc>
         <w:tc>
@@ -3011,8 +3903,13 @@
             <w:pPr>
               <w:cnfStyle w:val="000000100000" w:firstRow="0" w:lastRow="0" w:firstColumn="0" w:lastColumn="0" w:oddVBand="0" w:evenVBand="0" w:oddHBand="1" w:evenHBand="0" w:firstRowFirstColumn="0" w:firstRowLastColumn="0" w:lastRowFirstColumn="0" w:lastRowLastColumn="0"/>
             </w:pPr>
-            <w:r>
-              <w:t>date et heure de retour du vol du pilote</w:t>
+            <w:proofErr w:type="gramStart"/>
+            <w:r>
+              <w:t>date</w:t>
+            </w:r>
+            <w:proofErr w:type="gramEnd"/>
+            <w:r>
+              <w:t xml:space="preserve"> et heure de retour du vol du pilote</w:t>
             </w:r>
           </w:p>
         </w:tc>
@@ -3024,9 +3921,13 @@
             <w:pPr>
               <w:cnfStyle w:val="000000100000" w:firstRow="0" w:lastRow="0" w:firstColumn="0" w:lastColumn="0" w:oddVBand="0" w:evenVBand="0" w:oddHBand="1" w:evenHBand="0" w:firstRowFirstColumn="0" w:firstRowLastColumn="0" w:lastRowFirstColumn="0" w:lastRowLastColumn="0"/>
             </w:pPr>
+            <w:proofErr w:type="spellStart"/>
+            <w:proofErr w:type="gramStart"/>
             <w:r>
               <w:t>datetime</w:t>
             </w:r>
+            <w:proofErr w:type="spellEnd"/>
+            <w:proofErr w:type="gramEnd"/>
           </w:p>
         </w:tc>
         <w:tc>
@@ -3037,9 +3938,11 @@
             <w:pPr>
               <w:cnfStyle w:val="000000100000" w:firstRow="0" w:lastRow="0" w:firstColumn="0" w:lastColumn="0" w:oddVBand="0" w:evenVBand="0" w:oddHBand="1" w:evenHBand="0" w:firstRowFirstColumn="0" w:firstRowLastColumn="0" w:lastRowFirstColumn="0" w:lastRowLastColumn="0"/>
             </w:pPr>
+            <w:proofErr w:type="gramStart"/>
             <w:r>
               <w:t>facultatif</w:t>
             </w:r>
+            <w:proofErr w:type="gramEnd"/>
           </w:p>
         </w:tc>
       </w:tr>
@@ -3111,9 +4014,16 @@
             <w:pPr>
               <w:cnfStyle w:val="000000100000" w:firstRow="0" w:lastRow="0" w:firstColumn="0" w:lastColumn="0" w:oddVBand="0" w:evenVBand="0" w:oddHBand="1" w:evenHBand="0" w:firstRowFirstColumn="0" w:firstRowLastColumn="0" w:lastRowFirstColumn="0" w:lastRowLastColumn="0"/>
             </w:pPr>
-            <w:r>
-              <w:t>date_achat</w:t>
-            </w:r>
+            <w:proofErr w:type="spellStart"/>
+            <w:proofErr w:type="gramStart"/>
+            <w:r>
+              <w:t>date</w:t>
+            </w:r>
+            <w:proofErr w:type="gramEnd"/>
+            <w:r>
+              <w:t>_achat</w:t>
+            </w:r>
+            <w:proofErr w:type="spellEnd"/>
           </w:p>
         </w:tc>
         <w:tc>
@@ -3124,8 +4034,13 @@
             <w:pPr>
               <w:cnfStyle w:val="000000100000" w:firstRow="0" w:lastRow="0" w:firstColumn="0" w:lastColumn="0" w:oddVBand="0" w:evenVBand="0" w:oddHBand="1" w:evenHBand="0" w:firstRowFirstColumn="0" w:firstRowLastColumn="0" w:lastRowFirstColumn="0" w:lastRowLastColumn="0"/>
             </w:pPr>
-            <w:r>
-              <w:t>date d’achat de l’avion par le propriétaire actuel</w:t>
+            <w:proofErr w:type="gramStart"/>
+            <w:r>
+              <w:t>date</w:t>
+            </w:r>
+            <w:proofErr w:type="gramEnd"/>
+            <w:r>
+              <w:t xml:space="preserve"> d’achat de l’avion par le propriétaire actuel</w:t>
             </w:r>
           </w:p>
         </w:tc>
@@ -3137,9 +4052,11 @@
             <w:pPr>
               <w:cnfStyle w:val="000000100000" w:firstRow="0" w:lastRow="0" w:firstColumn="0" w:lastColumn="0" w:oddVBand="0" w:evenVBand="0" w:oddHBand="1" w:evenHBand="0" w:firstRowFirstColumn="0" w:firstRowLastColumn="0" w:lastRowFirstColumn="0" w:lastRowLastColumn="0"/>
             </w:pPr>
+            <w:proofErr w:type="gramStart"/>
             <w:r>
               <w:t>date</w:t>
             </w:r>
+            <w:proofErr w:type="gramEnd"/>
           </w:p>
         </w:tc>
         <w:tc>
@@ -3150,9 +4067,528 @@
             <w:pPr>
               <w:cnfStyle w:val="000000100000" w:firstRow="0" w:lastRow="0" w:firstColumn="0" w:lastColumn="0" w:oddVBand="0" w:evenVBand="0" w:oddHBand="1" w:evenHBand="0" w:firstRowFirstColumn="0" w:firstRowLastColumn="0" w:lastRowFirstColumn="0" w:lastRowLastColumn="0"/>
             </w:pPr>
+            <w:proofErr w:type="gramStart"/>
             <w:r>
               <w:t>obligatoire</w:t>
             </w:r>
+            <w:proofErr w:type="gramEnd"/>
+          </w:p>
+        </w:tc>
+      </w:tr>
+      <w:tr>
+        <w:tc>
+          <w:tcPr>
+            <w:cnfStyle w:val="001000000000" w:firstRow="0" w:lastRow="0" w:firstColumn="1" w:lastColumn="0" w:oddVBand="0" w:evenVBand="0" w:oddHBand="0" w:evenHBand="0" w:firstRowFirstColumn="0" w:firstRowLastColumn="0" w:lastRowFirstColumn="0" w:lastRowLastColumn="0"/>
+            <w:tcW w:w="1405" w:type="dxa"/>
+          </w:tcPr>
+          <w:p>
+            <w:proofErr w:type="gramStart"/>
+            <w:r>
+              <w:t>nominatifs</w:t>
+            </w:r>
+            <w:proofErr w:type="gramEnd"/>
+          </w:p>
+        </w:tc>
+        <w:tc>
+          <w:tcPr>
+            <w:tcW w:w="3299" w:type="dxa"/>
+          </w:tcPr>
+          <w:p>
+            <w:pPr>
+              <w:cnfStyle w:val="000000000000" w:firstRow="0" w:lastRow="0" w:firstColumn="0" w:lastColumn="0" w:oddVBand="0" w:evenVBand="0" w:oddHBand="0" w:evenHBand="0" w:firstRowFirstColumn="0" w:firstRowLastColumn="0" w:lastRowFirstColumn="0" w:lastRowLastColumn="0"/>
+            </w:pPr>
+            <w:proofErr w:type="spellStart"/>
+            <w:proofErr w:type="gramStart"/>
+            <w:r>
+              <w:t>nominatif</w:t>
+            </w:r>
+            <w:proofErr w:type="gramEnd"/>
+            <w:r>
+              <w:t>_id</w:t>
+            </w:r>
+            <w:proofErr w:type="spellEnd"/>
+          </w:p>
+        </w:tc>
+        <w:tc>
+          <w:tcPr>
+            <w:tcW w:w="2837" w:type="dxa"/>
+          </w:tcPr>
+          <w:p>
+            <w:pPr>
+              <w:cnfStyle w:val="000000000000" w:firstRow="0" w:lastRow="0" w:firstColumn="0" w:lastColumn="0" w:oddVBand="0" w:evenVBand="0" w:oddHBand="0" w:evenHBand="0" w:firstRowFirstColumn="0" w:firstRowLastColumn="0" w:lastRowFirstColumn="0" w:lastRowLastColumn="0"/>
+            </w:pPr>
+            <w:proofErr w:type="gramStart"/>
+            <w:r>
+              <w:t>identifiant</w:t>
+            </w:r>
+            <w:proofErr w:type="gramEnd"/>
+            <w:r>
+              <w:t xml:space="preserve"> des nominatifs</w:t>
+            </w:r>
+          </w:p>
+        </w:tc>
+        <w:tc>
+          <w:tcPr>
+            <w:tcW w:w="1615" w:type="dxa"/>
+          </w:tcPr>
+          <w:p>
+            <w:pPr>
+              <w:cnfStyle w:val="000000000000" w:firstRow="0" w:lastRow="0" w:firstColumn="0" w:lastColumn="0" w:oddVBand="0" w:evenVBand="0" w:oddHBand="0" w:evenHBand="0" w:firstRowFirstColumn="0" w:firstRowLastColumn="0" w:lastRowFirstColumn="0" w:lastRowLastColumn="0"/>
+            </w:pPr>
+            <w:proofErr w:type="spellStart"/>
+            <w:proofErr w:type="gramStart"/>
+            <w:r>
+              <w:t>int</w:t>
+            </w:r>
+            <w:proofErr w:type="spellEnd"/>
+            <w:r>
+              <w:t>(</w:t>
+            </w:r>
+            <w:proofErr w:type="gramEnd"/>
+            <w:r>
+              <w:t>11)</w:t>
+            </w:r>
+          </w:p>
+        </w:tc>
+        <w:tc>
+          <w:tcPr>
+            <w:tcW w:w="1409" w:type="dxa"/>
+          </w:tcPr>
+          <w:p>
+            <w:pPr>
+              <w:cnfStyle w:val="000000000000" w:firstRow="0" w:lastRow="0" w:firstColumn="0" w:lastColumn="0" w:oddVBand="0" w:evenVBand="0" w:oddHBand="0" w:evenHBand="0" w:firstRowFirstColumn="0" w:firstRowLastColumn="0" w:lastRowFirstColumn="0" w:lastRowLastColumn="0"/>
+            </w:pPr>
+            <w:proofErr w:type="spellStart"/>
+            <w:proofErr w:type="gramStart"/>
+            <w:r>
+              <w:t>identifiant,ai</w:t>
+            </w:r>
+            <w:proofErr w:type="spellEnd"/>
+            <w:proofErr w:type="gramEnd"/>
+          </w:p>
+        </w:tc>
+      </w:tr>
+      <w:tr>
+        <w:trPr>
+          <w:cnfStyle w:val="000000100000" w:firstRow="0" w:lastRow="0" w:firstColumn="0" w:lastColumn="0" w:oddVBand="0" w:evenVBand="0" w:oddHBand="1" w:evenHBand="0" w:firstRowFirstColumn="0" w:firstRowLastColumn="0" w:lastRowFirstColumn="0" w:lastRowLastColumn="0"/>
+        </w:trPr>
+        <w:tc>
+          <w:tcPr>
+            <w:cnfStyle w:val="001000000000" w:firstRow="0" w:lastRow="0" w:firstColumn="1" w:lastColumn="0" w:oddVBand="0" w:evenVBand="0" w:oddHBand="0" w:evenHBand="0" w:firstRowFirstColumn="0" w:firstRowLastColumn="0" w:lastRowFirstColumn="0" w:lastRowLastColumn="0"/>
+            <w:tcW w:w="1405" w:type="dxa"/>
+          </w:tcPr>
+          <w:p/>
+        </w:tc>
+        <w:tc>
+          <w:tcPr>
+            <w:tcW w:w="3299" w:type="dxa"/>
+          </w:tcPr>
+          <w:p>
+            <w:pPr>
+              <w:cnfStyle w:val="000000100000" w:firstRow="0" w:lastRow="0" w:firstColumn="0" w:lastColumn="0" w:oddVBand="0" w:evenVBand="0" w:oddHBand="1" w:evenHBand="0" w:firstRowFirstColumn="0" w:firstRowLastColumn="0" w:lastRowFirstColumn="0" w:lastRowLastColumn="0"/>
+            </w:pPr>
+            <w:proofErr w:type="spellStart"/>
+            <w:proofErr w:type="gramStart"/>
+            <w:r>
+              <w:t>nominatif</w:t>
+            </w:r>
+            <w:proofErr w:type="gramEnd"/>
+            <w:r>
+              <w:t>_raison_sociale</w:t>
+            </w:r>
+            <w:proofErr w:type="spellEnd"/>
+          </w:p>
+        </w:tc>
+        <w:tc>
+          <w:tcPr>
+            <w:tcW w:w="2837" w:type="dxa"/>
+          </w:tcPr>
+          <w:p>
+            <w:pPr>
+              <w:cnfStyle w:val="000000100000" w:firstRow="0" w:lastRow="0" w:firstColumn="0" w:lastColumn="0" w:oddVBand="0" w:evenVBand="0" w:oddHBand="1" w:evenHBand="0" w:firstRowFirstColumn="0" w:firstRowLastColumn="0" w:lastRowFirstColumn="0" w:lastRowLastColumn="0"/>
+            </w:pPr>
+            <w:proofErr w:type="gramStart"/>
+            <w:r>
+              <w:t>raison</w:t>
+            </w:r>
+            <w:proofErr w:type="gramEnd"/>
+            <w:r>
+              <w:t xml:space="preserve"> sociale</w:t>
+            </w:r>
+          </w:p>
+        </w:tc>
+        <w:tc>
+          <w:tcPr>
+            <w:tcW w:w="1615" w:type="dxa"/>
+          </w:tcPr>
+          <w:p>
+            <w:pPr>
+              <w:cnfStyle w:val="000000100000" w:firstRow="0" w:lastRow="0" w:firstColumn="0" w:lastColumn="0" w:oddVBand="0" w:evenVBand="0" w:oddHBand="1" w:evenHBand="0" w:firstRowFirstColumn="0" w:firstRowLastColumn="0" w:lastRowFirstColumn="0" w:lastRowLastColumn="0"/>
+            </w:pPr>
+            <w:proofErr w:type="gramStart"/>
+            <w:r>
+              <w:t>varchar(</w:t>
+            </w:r>
+            <w:proofErr w:type="gramEnd"/>
+            <w:r>
+              <w:t>150)</w:t>
+            </w:r>
+          </w:p>
+        </w:tc>
+        <w:tc>
+          <w:tcPr>
+            <w:tcW w:w="1409" w:type="dxa"/>
+          </w:tcPr>
+          <w:p>
+            <w:pPr>
+              <w:cnfStyle w:val="000000100000" w:firstRow="0" w:lastRow="0" w:firstColumn="0" w:lastColumn="0" w:oddVBand="0" w:evenVBand="0" w:oddHBand="1" w:evenHBand="0" w:firstRowFirstColumn="0" w:firstRowLastColumn="0" w:lastRowFirstColumn="0" w:lastRowLastColumn="0"/>
+            </w:pPr>
+            <w:proofErr w:type="gramStart"/>
+            <w:r>
+              <w:t>facultatif</w:t>
+            </w:r>
+            <w:proofErr w:type="gramEnd"/>
+          </w:p>
+        </w:tc>
+      </w:tr>
+      <w:tr>
+        <w:tc>
+          <w:tcPr>
+            <w:cnfStyle w:val="001000000000" w:firstRow="0" w:lastRow="0" w:firstColumn="1" w:lastColumn="0" w:oddVBand="0" w:evenVBand="0" w:oddHBand="0" w:evenHBand="0" w:firstRowFirstColumn="0" w:firstRowLastColumn="0" w:lastRowFirstColumn="0" w:lastRowLastColumn="0"/>
+            <w:tcW w:w="1405" w:type="dxa"/>
+          </w:tcPr>
+          <w:p/>
+        </w:tc>
+        <w:tc>
+          <w:tcPr>
+            <w:tcW w:w="3299" w:type="dxa"/>
+          </w:tcPr>
+          <w:p>
+            <w:pPr>
+              <w:cnfStyle w:val="000000000000" w:firstRow="0" w:lastRow="0" w:firstColumn="0" w:lastColumn="0" w:oddVBand="0" w:evenVBand="0" w:oddHBand="0" w:evenHBand="0" w:firstRowFirstColumn="0" w:firstRowLastColumn="0" w:lastRowFirstColumn="0" w:lastRowLastColumn="0"/>
+            </w:pPr>
+            <w:proofErr w:type="spellStart"/>
+            <w:proofErr w:type="gramStart"/>
+            <w:r>
+              <w:t>nomin</w:t>
+            </w:r>
+            <w:r>
+              <w:t>atif</w:t>
+            </w:r>
+            <w:proofErr w:type="gramEnd"/>
+            <w:r>
+              <w:t>_nom</w:t>
+            </w:r>
+            <w:proofErr w:type="spellEnd"/>
+          </w:p>
+        </w:tc>
+        <w:tc>
+          <w:tcPr>
+            <w:tcW w:w="2837" w:type="dxa"/>
+          </w:tcPr>
+          <w:p>
+            <w:pPr>
+              <w:cnfStyle w:val="000000000000" w:firstRow="0" w:lastRow="0" w:firstColumn="0" w:lastColumn="0" w:oddVBand="0" w:evenVBand="0" w:oddHBand="0" w:evenHBand="0" w:firstRowFirstColumn="0" w:firstRowLastColumn="0" w:lastRowFirstColumn="0" w:lastRowLastColumn="0"/>
+            </w:pPr>
+            <w:proofErr w:type="gramStart"/>
+            <w:r>
+              <w:t>nom</w:t>
+            </w:r>
+            <w:proofErr w:type="gramEnd"/>
+            <w:r>
+              <w:t xml:space="preserve"> </w:t>
+            </w:r>
+          </w:p>
+        </w:tc>
+        <w:tc>
+          <w:tcPr>
+            <w:tcW w:w="1615" w:type="dxa"/>
+          </w:tcPr>
+          <w:p>
+            <w:pPr>
+              <w:cnfStyle w:val="000000000000" w:firstRow="0" w:lastRow="0" w:firstColumn="0" w:lastColumn="0" w:oddVBand="0" w:evenVBand="0" w:oddHBand="0" w:evenHBand="0" w:firstRowFirstColumn="0" w:firstRowLastColumn="0" w:lastRowFirstColumn="0" w:lastRowLastColumn="0"/>
+            </w:pPr>
+            <w:proofErr w:type="gramStart"/>
+            <w:r>
+              <w:t>varchar(</w:t>
+            </w:r>
+            <w:proofErr w:type="gramEnd"/>
+            <w:r>
+              <w:t>100)</w:t>
+            </w:r>
+          </w:p>
+        </w:tc>
+        <w:tc>
+          <w:tcPr>
+            <w:tcW w:w="1409" w:type="dxa"/>
+          </w:tcPr>
+          <w:p>
+            <w:pPr>
+              <w:cnfStyle w:val="000000000000" w:firstRow="0" w:lastRow="0" w:firstColumn="0" w:lastColumn="0" w:oddVBand="0" w:evenVBand="0" w:oddHBand="0" w:evenHBand="0" w:firstRowFirstColumn="0" w:firstRowLastColumn="0" w:lastRowFirstColumn="0" w:lastRowLastColumn="0"/>
+            </w:pPr>
+            <w:proofErr w:type="gramStart"/>
+            <w:r>
+              <w:t>facultatif</w:t>
+            </w:r>
+            <w:proofErr w:type="gramEnd"/>
+          </w:p>
+        </w:tc>
+      </w:tr>
+      <w:tr>
+        <w:trPr>
+          <w:cnfStyle w:val="000000100000" w:firstRow="0" w:lastRow="0" w:firstColumn="0" w:lastColumn="0" w:oddVBand="0" w:evenVBand="0" w:oddHBand="1" w:evenHBand="0" w:firstRowFirstColumn="0" w:firstRowLastColumn="0" w:lastRowFirstColumn="0" w:lastRowLastColumn="0"/>
+        </w:trPr>
+        <w:tc>
+          <w:tcPr>
+            <w:cnfStyle w:val="001000000000" w:firstRow="0" w:lastRow="0" w:firstColumn="1" w:lastColumn="0" w:oddVBand="0" w:evenVBand="0" w:oddHBand="0" w:evenHBand="0" w:firstRowFirstColumn="0" w:firstRowLastColumn="0" w:lastRowFirstColumn="0" w:lastRowLastColumn="0"/>
+            <w:tcW w:w="1405" w:type="dxa"/>
+          </w:tcPr>
+          <w:p/>
+        </w:tc>
+        <w:tc>
+          <w:tcPr>
+            <w:tcW w:w="3299" w:type="dxa"/>
+          </w:tcPr>
+          <w:p>
+            <w:pPr>
+              <w:cnfStyle w:val="000000100000" w:firstRow="0" w:lastRow="0" w:firstColumn="0" w:lastColumn="0" w:oddVBand="0" w:evenVBand="0" w:oddHBand="1" w:evenHBand="0" w:firstRowFirstColumn="0" w:firstRowLastColumn="0" w:lastRowFirstColumn="0" w:lastRowLastColumn="0"/>
+            </w:pPr>
+            <w:proofErr w:type="spellStart"/>
+            <w:proofErr w:type="gramStart"/>
+            <w:r>
+              <w:t>nominatif</w:t>
+            </w:r>
+            <w:proofErr w:type="gramEnd"/>
+            <w:r>
+              <w:t>_prenom</w:t>
+            </w:r>
+            <w:proofErr w:type="spellEnd"/>
+          </w:p>
+        </w:tc>
+        <w:tc>
+          <w:tcPr>
+            <w:tcW w:w="2837" w:type="dxa"/>
+          </w:tcPr>
+          <w:p>
+            <w:pPr>
+              <w:cnfStyle w:val="000000100000" w:firstRow="0" w:lastRow="0" w:firstColumn="0" w:lastColumn="0" w:oddVBand="0" w:evenVBand="0" w:oddHBand="1" w:evenHBand="0" w:firstRowFirstColumn="0" w:firstRowLastColumn="0" w:lastRowFirstColumn="0" w:lastRowLastColumn="0"/>
+            </w:pPr>
+            <w:proofErr w:type="gramStart"/>
+            <w:r>
+              <w:t>prénom</w:t>
+            </w:r>
+            <w:proofErr w:type="gramEnd"/>
+          </w:p>
+        </w:tc>
+        <w:tc>
+          <w:tcPr>
+            <w:tcW w:w="1615" w:type="dxa"/>
+          </w:tcPr>
+          <w:p>
+            <w:pPr>
+              <w:cnfStyle w:val="000000100000" w:firstRow="0" w:lastRow="0" w:firstColumn="0" w:lastColumn="0" w:oddVBand="0" w:evenVBand="0" w:oddHBand="1" w:evenHBand="0" w:firstRowFirstColumn="0" w:firstRowLastColumn="0" w:lastRowFirstColumn="0" w:lastRowLastColumn="0"/>
+            </w:pPr>
+            <w:proofErr w:type="gramStart"/>
+            <w:r>
+              <w:t>varchar(</w:t>
+            </w:r>
+            <w:proofErr w:type="gramEnd"/>
+            <w:r>
+              <w:t>50)</w:t>
+            </w:r>
+          </w:p>
+        </w:tc>
+        <w:tc>
+          <w:tcPr>
+            <w:tcW w:w="1409" w:type="dxa"/>
+          </w:tcPr>
+          <w:p>
+            <w:pPr>
+              <w:cnfStyle w:val="000000100000" w:firstRow="0" w:lastRow="0" w:firstColumn="0" w:lastColumn="0" w:oddVBand="0" w:evenVBand="0" w:oddHBand="1" w:evenHBand="0" w:firstRowFirstColumn="0" w:firstRowLastColumn="0" w:lastRowFirstColumn="0" w:lastRowLastColumn="0"/>
+            </w:pPr>
+            <w:proofErr w:type="gramStart"/>
+            <w:r>
+              <w:t>facultatif</w:t>
+            </w:r>
+            <w:proofErr w:type="gramEnd"/>
+          </w:p>
+        </w:tc>
+      </w:tr>
+      <w:tr>
+        <w:tc>
+          <w:tcPr>
+            <w:cnfStyle w:val="001000000000" w:firstRow="0" w:lastRow="0" w:firstColumn="1" w:lastColumn="0" w:oddVBand="0" w:evenVBand="0" w:oddHBand="0" w:evenHBand="0" w:firstRowFirstColumn="0" w:firstRowLastColumn="0" w:lastRowFirstColumn="0" w:lastRowLastColumn="0"/>
+            <w:tcW w:w="1405" w:type="dxa"/>
+          </w:tcPr>
+          <w:p>
+            <w:proofErr w:type="spellStart"/>
+            <w:proofErr w:type="gramStart"/>
+            <w:r>
+              <w:t>telephone</w:t>
+            </w:r>
+            <w:proofErr w:type="spellEnd"/>
+            <w:proofErr w:type="gramEnd"/>
+          </w:p>
+        </w:tc>
+        <w:tc>
+          <w:tcPr>
+            <w:tcW w:w="3299" w:type="dxa"/>
+          </w:tcPr>
+          <w:p>
+            <w:pPr>
+              <w:cnfStyle w:val="000000000000" w:firstRow="0" w:lastRow="0" w:firstColumn="0" w:lastColumn="0" w:oddVBand="0" w:evenVBand="0" w:oddHBand="0" w:evenHBand="0" w:firstRowFirstColumn="0" w:firstRowLastColumn="0" w:lastRowFirstColumn="0" w:lastRowLastColumn="0"/>
+            </w:pPr>
+            <w:proofErr w:type="spellStart"/>
+            <w:proofErr w:type="gramStart"/>
+            <w:r>
+              <w:t>telephone</w:t>
+            </w:r>
+            <w:proofErr w:type="gramEnd"/>
+            <w:r>
+              <w:t>_id</w:t>
+            </w:r>
+            <w:proofErr w:type="spellEnd"/>
+          </w:p>
+        </w:tc>
+        <w:tc>
+          <w:tcPr>
+            <w:tcW w:w="2837" w:type="dxa"/>
+          </w:tcPr>
+          <w:p>
+            <w:pPr>
+              <w:cnfStyle w:val="000000000000" w:firstRow="0" w:lastRow="0" w:firstColumn="0" w:lastColumn="0" w:oddVBand="0" w:evenVBand="0" w:oddHBand="0" w:evenHBand="0" w:firstRowFirstColumn="0" w:firstRowLastColumn="0" w:lastRowFirstColumn="0" w:lastRowLastColumn="0"/>
+            </w:pPr>
+            <w:proofErr w:type="gramStart"/>
+            <w:r>
+              <w:t>identifiant</w:t>
+            </w:r>
+            <w:proofErr w:type="gramEnd"/>
+            <w:r>
+              <w:t xml:space="preserve"> du numéro téléphone</w:t>
+            </w:r>
+          </w:p>
+        </w:tc>
+        <w:tc>
+          <w:tcPr>
+            <w:tcW w:w="1615" w:type="dxa"/>
+          </w:tcPr>
+          <w:p>
+            <w:pPr>
+              <w:cnfStyle w:val="000000000000" w:firstRow="0" w:lastRow="0" w:firstColumn="0" w:lastColumn="0" w:oddVBand="0" w:evenVBand="0" w:oddHBand="0" w:evenHBand="0" w:firstRowFirstColumn="0" w:firstRowLastColumn="0" w:lastRowFirstColumn="0" w:lastRowLastColumn="0"/>
+            </w:pPr>
+            <w:proofErr w:type="spellStart"/>
+            <w:proofErr w:type="gramStart"/>
+            <w:r>
+              <w:t>int</w:t>
+            </w:r>
+            <w:proofErr w:type="spellEnd"/>
+            <w:r>
+              <w:t>(</w:t>
+            </w:r>
+            <w:proofErr w:type="gramEnd"/>
+            <w:r>
+              <w:t>11)</w:t>
+            </w:r>
+          </w:p>
+        </w:tc>
+        <w:tc>
+          <w:tcPr>
+            <w:tcW w:w="1409" w:type="dxa"/>
+          </w:tcPr>
+          <w:p>
+            <w:pPr>
+              <w:cnfStyle w:val="000000000000" w:firstRow="0" w:lastRow="0" w:firstColumn="0" w:lastColumn="0" w:oddVBand="0" w:evenVBand="0" w:oddHBand="0" w:evenHBand="0" w:firstRowFirstColumn="0" w:firstRowLastColumn="0" w:lastRowFirstColumn="0" w:lastRowLastColumn="0"/>
+            </w:pPr>
+            <w:proofErr w:type="spellStart"/>
+            <w:proofErr w:type="gramStart"/>
+            <w:r>
+              <w:t>identifiant,ai</w:t>
+            </w:r>
+            <w:proofErr w:type="spellEnd"/>
+            <w:proofErr w:type="gramEnd"/>
+          </w:p>
+        </w:tc>
+      </w:tr>
+      <w:tr>
+        <w:trPr>
+          <w:cnfStyle w:val="000000100000" w:firstRow="0" w:lastRow="0" w:firstColumn="0" w:lastColumn="0" w:oddVBand="0" w:evenVBand="0" w:oddHBand="1" w:evenHBand="0" w:firstRowFirstColumn="0" w:firstRowLastColumn="0" w:lastRowFirstColumn="0" w:lastRowLastColumn="0"/>
+        </w:trPr>
+        <w:tc>
+          <w:tcPr>
+            <w:cnfStyle w:val="001000000000" w:firstRow="0" w:lastRow="0" w:firstColumn="1" w:lastColumn="0" w:oddVBand="0" w:evenVBand="0" w:oddHBand="0" w:evenHBand="0" w:firstRowFirstColumn="0" w:firstRowLastColumn="0" w:lastRowFirstColumn="0" w:lastRowLastColumn="0"/>
+            <w:tcW w:w="1405" w:type="dxa"/>
+          </w:tcPr>
+          <w:p/>
+        </w:tc>
+        <w:tc>
+          <w:tcPr>
+            <w:tcW w:w="3299" w:type="dxa"/>
+          </w:tcPr>
+          <w:p>
+            <w:pPr>
+              <w:cnfStyle w:val="000000100000" w:firstRow="0" w:lastRow="0" w:firstColumn="0" w:lastColumn="0" w:oddVBand="0" w:evenVBand="0" w:oddHBand="1" w:evenHBand="0" w:firstRowFirstColumn="0" w:firstRowLastColumn="0" w:lastRowFirstColumn="0" w:lastRowLastColumn="0"/>
+            </w:pPr>
+            <w:proofErr w:type="spellStart"/>
+            <w:proofErr w:type="gramStart"/>
+            <w:r>
+              <w:t>telephone</w:t>
+            </w:r>
+            <w:proofErr w:type="gramEnd"/>
+            <w:r>
+              <w:t>_numero</w:t>
+            </w:r>
+            <w:proofErr w:type="spellEnd"/>
+          </w:p>
+        </w:tc>
+        <w:tc>
+          <w:tcPr>
+            <w:tcW w:w="2837" w:type="dxa"/>
+          </w:tcPr>
+          <w:p>
+            <w:pPr>
+              <w:cnfStyle w:val="000000100000" w:firstRow="0" w:lastRow="0" w:firstColumn="0" w:lastColumn="0" w:oddVBand="0" w:evenVBand="0" w:oddHBand="1" w:evenHBand="0" w:firstRowFirstColumn="0" w:firstRowLastColumn="0" w:lastRowFirstColumn="0" w:lastRowLastColumn="0"/>
+            </w:pPr>
+            <w:proofErr w:type="gramStart"/>
+            <w:r>
+              <w:t>numéro</w:t>
+            </w:r>
+            <w:proofErr w:type="gramEnd"/>
+            <w:r>
+              <w:t xml:space="preserve"> de téléphone</w:t>
+            </w:r>
+          </w:p>
+        </w:tc>
+        <w:tc>
+          <w:tcPr>
+            <w:tcW w:w="1615" w:type="dxa"/>
+          </w:tcPr>
+          <w:p>
+            <w:pPr>
+              <w:cnfStyle w:val="000000100000" w:firstRow="0" w:lastRow="0" w:firstColumn="0" w:lastColumn="0" w:oddVBand="0" w:evenVBand="0" w:oddHBand="1" w:evenHBand="0" w:firstRowFirstColumn="0" w:firstRowLastColumn="0" w:lastRowFirstColumn="0" w:lastRowLastColumn="0"/>
+            </w:pPr>
+            <w:proofErr w:type="gramStart"/>
+            <w:r>
+              <w:t>char(</w:t>
+            </w:r>
+            <w:proofErr w:type="gramEnd"/>
+            <w:r>
+              <w:t>8)</w:t>
+            </w:r>
+          </w:p>
+        </w:tc>
+        <w:tc>
+          <w:tcPr>
+            <w:tcW w:w="1409" w:type="dxa"/>
+          </w:tcPr>
+          <w:p>
+            <w:pPr>
+              <w:cnfStyle w:val="000000100000" w:firstRow="0" w:lastRow="0" w:firstColumn="0" w:lastColumn="0" w:oddVBand="0" w:evenVBand="0" w:oddHBand="1" w:evenHBand="0" w:firstRowFirstColumn="0" w:firstRowLastColumn="0" w:lastRowFirstColumn="0" w:lastRowLastColumn="0"/>
+            </w:pPr>
+            <w:proofErr w:type="gramStart"/>
+            <w:r>
+              <w:t>obligatoire</w:t>
+            </w:r>
+            <w:proofErr w:type="gramEnd"/>
           </w:p>
         </w:tc>
       </w:tr>
@@ -3167,7 +4603,6 @@
         <w:pStyle w:val="Titre1"/>
       </w:pPr>
       <w:r>
-        <w:lastRenderedPageBreak/>
         <w:t>Matrice</w:t>
       </w:r>
     </w:p>
@@ -3176,6 +4611,9 @@
         <w:spacing w:after="0"/>
       </w:pPr>
       <w:r>
+        <w:rPr>
+          <w:noProof/>
+        </w:rPr>
         <w:drawing>
           <wp:inline distT="0" distB="0" distL="0" distR="0" wp14:anchorId="6DD437D6" wp14:editId="3F853280">
             <wp:extent cx="6645910" cy="4570095"/>
@@ -3308,7 +4746,15 @@
       </w:r>
       <w:r>
         <w:br/>
-        <w:t xml:space="preserve">Un pilote pilote </w:t>
+        <w:t xml:space="preserve">Un pilote </w:t>
+      </w:r>
+      <w:proofErr w:type="spellStart"/>
+      <w:r>
+        <w:t>pilote</w:t>
+      </w:r>
+      <w:proofErr w:type="spellEnd"/>
+      <w:r>
+        <w:t xml:space="preserve"> </w:t>
       </w:r>
       <w:r>
         <w:t>0 ou plusieurs avions</w:t>
@@ -3360,6 +4806,7 @@
         <w:spacing w:after="0"/>
       </w:pPr>
       <w:r>
+        <w:lastRenderedPageBreak/>
         <w:t xml:space="preserve">Une intervention </w:t>
       </w:r>
       <w:r>
@@ -3503,12 +4950,27 @@
       <w:pPr>
         <w:spacing w:after="0"/>
       </w:pPr>
-      <w:r>
-        <w:t>Avion_id -&gt; avion_immatriculation</w:t>
-      </w:r>
-      <w:r>
-        <w:t>, avion_nombre_places</w:t>
-      </w:r>
+      <w:proofErr w:type="spellStart"/>
+      <w:r>
+        <w:t>Avion_id</w:t>
+      </w:r>
+      <w:proofErr w:type="spellEnd"/>
+      <w:r>
+        <w:t xml:space="preserve"> -&gt; </w:t>
+      </w:r>
+      <w:proofErr w:type="spellStart"/>
+      <w:r>
+        <w:t>avion_immatriculation</w:t>
+      </w:r>
+      <w:proofErr w:type="spellEnd"/>
+      <w:r>
+        <w:t xml:space="preserve">, </w:t>
+      </w:r>
+      <w:proofErr w:type="spellStart"/>
+      <w:r>
+        <w:t>avion_nombre_places</w:t>
+      </w:r>
+      <w:proofErr w:type="spellEnd"/>
       <w:r>
         <w:t>, #constructeur_id, #</w:t>
       </w:r>
@@ -3523,26 +4985,104 @@
       <w:pPr>
         <w:spacing w:after="0"/>
       </w:pPr>
-      <w:r>
-        <w:t>Adresse_id -&gt; adresse_numero</w:t>
-      </w:r>
-      <w:r>
-        <w:t>, adre</w:t>
-      </w:r>
-      <w:r>
-        <w:t>sse_intitule_voie, adresse_complement_remise, adresse_complement_distribution</w:t>
-      </w:r>
-      <w:r>
-        <w:t>, adresse_code_postal, adresse_localite, adresse_pays</w:t>
-      </w:r>
-    </w:p>
-    <w:p>
-      <w:pPr>
-        <w:spacing w:after="0"/>
-      </w:pPr>
-      <w:r>
-        <w:t>Proprietaire_id -&gt; proprietaire_raison_sociale, proprietaire_nom, proprietaire_prenom</w:t>
-      </w:r>
+      <w:proofErr w:type="spellStart"/>
+      <w:r>
+        <w:t>Adresse_id</w:t>
+      </w:r>
+      <w:proofErr w:type="spellEnd"/>
+      <w:r>
+        <w:t xml:space="preserve"> -&gt; </w:t>
+      </w:r>
+      <w:proofErr w:type="spellStart"/>
+      <w:r>
+        <w:t>adresse_numero</w:t>
+      </w:r>
+      <w:proofErr w:type="spellEnd"/>
+      <w:r>
+        <w:t xml:space="preserve">, </w:t>
+      </w:r>
+      <w:proofErr w:type="spellStart"/>
+      <w:r>
+        <w:t>adre</w:t>
+      </w:r>
+      <w:r>
+        <w:t>sse_intitule_voie</w:t>
+      </w:r>
+      <w:proofErr w:type="spellEnd"/>
+      <w:r>
+        <w:t xml:space="preserve">, </w:t>
+      </w:r>
+      <w:proofErr w:type="spellStart"/>
+      <w:r>
+        <w:t>adresse_complement_remise</w:t>
+      </w:r>
+      <w:proofErr w:type="spellEnd"/>
+      <w:r>
+        <w:t xml:space="preserve">, </w:t>
+      </w:r>
+      <w:proofErr w:type="spellStart"/>
+      <w:r>
+        <w:t>adresse_complement_distribution</w:t>
+      </w:r>
+      <w:proofErr w:type="spellEnd"/>
+      <w:r>
+        <w:t xml:space="preserve">, </w:t>
+      </w:r>
+      <w:proofErr w:type="spellStart"/>
+      <w:r>
+        <w:t>adresse_code_postal</w:t>
+      </w:r>
+      <w:proofErr w:type="spellEnd"/>
+      <w:r>
+        <w:t xml:space="preserve">, </w:t>
+      </w:r>
+      <w:proofErr w:type="spellStart"/>
+      <w:r>
+        <w:t>adresse_localite</w:t>
+      </w:r>
+      <w:proofErr w:type="spellEnd"/>
+      <w:r>
+        <w:t xml:space="preserve">, </w:t>
+      </w:r>
+      <w:proofErr w:type="spellStart"/>
+      <w:r>
+        <w:t>adresse_pays</w:t>
+      </w:r>
+      <w:proofErr w:type="spellEnd"/>
+    </w:p>
+    <w:p>
+      <w:pPr>
+        <w:spacing w:after="0"/>
+      </w:pPr>
+      <w:proofErr w:type="spellStart"/>
+      <w:r>
+        <w:t>Proprietaire_id</w:t>
+      </w:r>
+      <w:proofErr w:type="spellEnd"/>
+      <w:r>
+        <w:t xml:space="preserve"> -&gt; </w:t>
+      </w:r>
+      <w:proofErr w:type="spellStart"/>
+      <w:r>
+        <w:t>proprietaire_raison_sociale</w:t>
+      </w:r>
+      <w:proofErr w:type="spellEnd"/>
+      <w:r>
+        <w:t xml:space="preserve">, </w:t>
+      </w:r>
+      <w:proofErr w:type="spellStart"/>
+      <w:r>
+        <w:t>proprietaire_nom</w:t>
+      </w:r>
+      <w:proofErr w:type="spellEnd"/>
+      <w:r>
+        <w:t xml:space="preserve">, </w:t>
+      </w:r>
+      <w:proofErr w:type="spellStart"/>
+      <w:r>
+        <w:t>proprietaire_prenom</w:t>
+      </w:r>
+      <w:proofErr w:type="spellEnd"/>
       <w:r>
         <w:t>, #</w:t>
       </w:r>
@@ -3554,28 +5094,71 @@
       <w:pPr>
         <w:spacing w:after="0"/>
       </w:pPr>
-      <w:r>
-        <w:t>Modele_id -&gt; modele_nom</w:t>
-      </w:r>
-    </w:p>
-    <w:p>
-      <w:pPr>
-        <w:spacing w:after="0"/>
-      </w:pPr>
-      <w:r>
-        <w:t>Moteur_id -&gt; moteur_nom</w:t>
-      </w:r>
-    </w:p>
-    <w:p>
-      <w:pPr>
-        <w:spacing w:after="0"/>
-      </w:pPr>
-      <w:r>
-        <w:t xml:space="preserve">Intervention_id -&gt; </w:t>
-      </w:r>
-      <w:r>
-        <w:t>intervention_objet, intervention_date, intervention_duree</w:t>
-      </w:r>
+      <w:proofErr w:type="spellStart"/>
+      <w:r>
+        <w:t>Modele_id</w:t>
+      </w:r>
+      <w:proofErr w:type="spellEnd"/>
+      <w:r>
+        <w:t xml:space="preserve"> -&gt; </w:t>
+      </w:r>
+      <w:proofErr w:type="spellStart"/>
+      <w:r>
+        <w:t>modele_nom</w:t>
+      </w:r>
+      <w:proofErr w:type="spellEnd"/>
+    </w:p>
+    <w:p>
+      <w:pPr>
+        <w:spacing w:after="0"/>
+      </w:pPr>
+      <w:proofErr w:type="spellStart"/>
+      <w:r>
+        <w:t>Moteur_id</w:t>
+      </w:r>
+      <w:proofErr w:type="spellEnd"/>
+      <w:r>
+        <w:t xml:space="preserve"> -&gt; </w:t>
+      </w:r>
+      <w:proofErr w:type="spellStart"/>
+      <w:r>
+        <w:t>moteur_nom</w:t>
+      </w:r>
+      <w:proofErr w:type="spellEnd"/>
+    </w:p>
+    <w:p>
+      <w:pPr>
+        <w:spacing w:after="0"/>
+      </w:pPr>
+      <w:proofErr w:type="spellStart"/>
+      <w:r>
+        <w:t>Intervention_id</w:t>
+      </w:r>
+      <w:proofErr w:type="spellEnd"/>
+      <w:r>
+        <w:t xml:space="preserve"> -&gt; </w:t>
+      </w:r>
+      <w:proofErr w:type="spellStart"/>
+      <w:r>
+        <w:t>intervention_objet</w:t>
+      </w:r>
+      <w:proofErr w:type="spellEnd"/>
+      <w:r>
+        <w:t xml:space="preserve">, </w:t>
+      </w:r>
+      <w:proofErr w:type="spellStart"/>
+      <w:r>
+        <w:t>intervention_date</w:t>
+      </w:r>
+      <w:proofErr w:type="spellEnd"/>
+      <w:r>
+        <w:t xml:space="preserve">, </w:t>
+      </w:r>
+      <w:proofErr w:type="spellStart"/>
+      <w:r>
+        <w:t>intervention_duree</w:t>
+      </w:r>
+      <w:proofErr w:type="spellEnd"/>
       <w:r>
         <w:t>, #</w:t>
       </w:r>
@@ -3587,38 +5170,86 @@
       <w:pPr>
         <w:spacing w:after="0"/>
       </w:pPr>
-      <w:r>
-        <w:t>Mecanicien_id -&gt; mecanicien_nom, mecanicien_</w:t>
+      <w:proofErr w:type="spellStart"/>
+      <w:r>
+        <w:t>Mecanicien_id</w:t>
+      </w:r>
+      <w:proofErr w:type="spellEnd"/>
+      <w:r>
+        <w:t xml:space="preserve"> -&gt; </w:t>
+      </w:r>
+      <w:proofErr w:type="spellStart"/>
+      <w:r>
+        <w:t>mecanicien_nom</w:t>
+      </w:r>
+      <w:proofErr w:type="spellEnd"/>
+      <w:r>
+        <w:t xml:space="preserve">, </w:t>
+      </w:r>
+      <w:proofErr w:type="spellStart"/>
+      <w:r>
+        <w:t>mecanicien_</w:t>
       </w:r>
       <w:r>
         <w:t>pr</w:t>
       </w:r>
       <w:r>
-        <w:t>enom, mecanicien_telephone</w:t>
-      </w:r>
-    </w:p>
-    <w:p>
-      <w:pPr>
-        <w:spacing w:after="0"/>
-      </w:pPr>
+        <w:t>enom</w:t>
+      </w:r>
+      <w:proofErr w:type="spellEnd"/>
+      <w:r>
+        <w:t xml:space="preserve">, </w:t>
+      </w:r>
+      <w:proofErr w:type="spellStart"/>
+      <w:r>
+        <w:t>mecanicien_telephone</w:t>
+      </w:r>
+      <w:proofErr w:type="spellEnd"/>
+    </w:p>
+    <w:p>
+      <w:pPr>
+        <w:spacing w:after="0"/>
+      </w:pPr>
+      <w:proofErr w:type="spellStart"/>
+      <w:proofErr w:type="gramStart"/>
       <w:r>
         <w:t>p</w:t>
       </w:r>
       <w:r>
         <w:t>ilote</w:t>
       </w:r>
+      <w:proofErr w:type="gramEnd"/>
       <w:r>
         <w:t>_brevet</w:t>
       </w:r>
+      <w:proofErr w:type="spellEnd"/>
       <w:r>
         <w:t xml:space="preserve"> -&gt;</w:t>
       </w:r>
       <w:r>
         <w:t xml:space="preserve"> </w:t>
       </w:r>
-      <w:r>
-        <w:t>pilote_nom, pilote_prenom, pilote_telephone</w:t>
-      </w:r>
+      <w:proofErr w:type="spellStart"/>
+      <w:r>
+        <w:t>pilote_nom</w:t>
+      </w:r>
+      <w:proofErr w:type="spellEnd"/>
+      <w:r>
+        <w:t xml:space="preserve">, </w:t>
+      </w:r>
+      <w:proofErr w:type="spellStart"/>
+      <w:r>
+        <w:t>pilote_prenom</w:t>
+      </w:r>
+      <w:proofErr w:type="spellEnd"/>
+      <w:r>
+        <w:t xml:space="preserve">, </w:t>
+      </w:r>
+      <w:proofErr w:type="spellStart"/>
+      <w:r>
+        <w:t>pilote_telephone</w:t>
+      </w:r>
+      <w:proofErr w:type="spellEnd"/>
       <w:r>
         <w:t>, #adresse_id</w:t>
       </w:r>
@@ -3627,12 +5258,30 @@
       <w:pPr>
         <w:spacing w:after="0"/>
       </w:pPr>
-      <w:r>
-        <w:t>Vol_id -&gt; vol_date</w:t>
-      </w:r>
-      <w:r>
-        <w:t>_heure_depart, vol_date_heure_arrivee</w:t>
-      </w:r>
+      <w:proofErr w:type="spellStart"/>
+      <w:r>
+        <w:t>Vol_id</w:t>
+      </w:r>
+      <w:proofErr w:type="spellEnd"/>
+      <w:r>
+        <w:t xml:space="preserve"> -&gt; </w:t>
+      </w:r>
+      <w:proofErr w:type="spellStart"/>
+      <w:r>
+        <w:t>vol_date</w:t>
+      </w:r>
+      <w:r>
+        <w:t>_heure_depart</w:t>
+      </w:r>
+      <w:proofErr w:type="spellEnd"/>
+      <w:r>
+        <w:t xml:space="preserve">, </w:t>
+      </w:r>
+      <w:proofErr w:type="spellStart"/>
+      <w:r>
+        <w:t>vol_date_heure_arrivee</w:t>
+      </w:r>
+      <w:proofErr w:type="spellEnd"/>
     </w:p>
     <w:p>
       <w:pPr>
@@ -3646,9 +5295,27 @@
       <w:pPr>
         <w:spacing w:after="0"/>
       </w:pPr>
-      <w:r>
-        <w:t>Proprietaire_id, avion_id -&gt; date_achat</w:t>
-      </w:r>
+      <w:proofErr w:type="spellStart"/>
+      <w:r>
+        <w:t>Proprietaire_id</w:t>
+      </w:r>
+      <w:proofErr w:type="spellEnd"/>
+      <w:r>
+        <w:t xml:space="preserve">, </w:t>
+      </w:r>
+      <w:proofErr w:type="spellStart"/>
+      <w:r>
+        <w:t>avion_id</w:t>
+      </w:r>
+      <w:proofErr w:type="spellEnd"/>
+      <w:r>
+        <w:t xml:space="preserve"> -&gt; </w:t>
+      </w:r>
+      <w:proofErr w:type="spellStart"/>
+      <w:r>
+        <w:t>date_achat</w:t>
+      </w:r>
+      <w:proofErr w:type="spellEnd"/>
     </w:p>
     <w:p>
       <w:pPr>
@@ -3660,6 +5327,7 @@
         <w:pStyle w:val="Titre1"/>
       </w:pPr>
       <w:r>
+        <w:lastRenderedPageBreak/>
         <w:t>Modèle conceptuel des données</w:t>
       </w:r>
     </w:p>
@@ -4289,6 +5957,40 @@
       <w:szCs w:val="26"/>
     </w:rPr>
   </w:style>
+  <w:style w:type="paragraph" w:styleId="Titre">
+    <w:name w:val="Title"/>
+    <w:basedOn w:val="Normal"/>
+    <w:next w:val="Normal"/>
+    <w:link w:val="TitreCar"/>
+    <w:uiPriority w:val="10"/>
+    <w:qFormat/>
+    <w:rsid w:val="00B44894"/>
+    <w:pPr>
+      <w:spacing w:after="0" w:line="240" w:lineRule="auto"/>
+      <w:contextualSpacing/>
+    </w:pPr>
+    <w:rPr>
+      <w:rFonts w:asciiTheme="majorHAnsi" w:eastAsiaTheme="majorEastAsia" w:hAnsiTheme="majorHAnsi" w:cstheme="majorBidi"/>
+      <w:spacing w:val="-10"/>
+      <w:kern w:val="28"/>
+      <w:sz w:val="56"/>
+      <w:szCs w:val="56"/>
+    </w:rPr>
+  </w:style>
+  <w:style w:type="character" w:customStyle="1" w:styleId="TitreCar">
+    <w:name w:val="Titre Car"/>
+    <w:basedOn w:val="Policepardfaut"/>
+    <w:link w:val="Titre"/>
+    <w:uiPriority w:val="10"/>
+    <w:rsid w:val="00B44894"/>
+    <w:rPr>
+      <w:rFonts w:asciiTheme="majorHAnsi" w:eastAsiaTheme="majorEastAsia" w:hAnsiTheme="majorHAnsi" w:cstheme="majorBidi"/>
+      <w:spacing w:val="-10"/>
+      <w:kern w:val="28"/>
+      <w:sz w:val="56"/>
+      <w:szCs w:val="56"/>
+    </w:rPr>
+  </w:style>
 </w:styles>
 </file>
 

</xml_diff>